<commit_message>
TB Surya Namas TU etc 14/09/2020
</commit_message>
<xml_diff>
--- a/Surya Namsakaram Sanskrit.docx
+++ b/Surya Namsakaram Sanskrit.docx
@@ -1,6 +1,6 @@
 
 <file path=word/document.xml><?xml version="1.0" encoding="utf-8"?>
-<w:document xmlns:wpc="http://schemas.microsoft.com/office/word/2010/wordprocessingCanvas" xmlns:cx="http://schemas.microsoft.com/office/drawing/2014/chartex" xmlns:cx1="http://schemas.microsoft.com/office/drawing/2015/9/8/chartex" xmlns:mc="http://schemas.openxmlformats.org/markup-compatibility/2006" xmlns:o="urn:schemas-microsoft-com:office:office" xmlns:r="http://schemas.openxmlformats.org/officeDocument/2006/relationships" xmlns:m="http://schemas.openxmlformats.org/officeDocument/2006/math" xmlns:v="urn:schemas-microsoft-com:vml" xmlns:wp14="http://schemas.microsoft.com/office/word/2010/wordprocessingDrawing" xmlns:wp="http://schemas.openxmlformats.org/drawingml/2006/wordprocessingDrawing" xmlns:w10="urn:schemas-microsoft-com:office:word" xmlns:w="http://schemas.openxmlformats.org/wordprocessingml/2006/main" xmlns:w14="http://schemas.microsoft.com/office/word/2010/wordml" xmlns:w15="http://schemas.microsoft.com/office/word/2012/wordml" xmlns:w16se="http://schemas.microsoft.com/office/word/2015/wordml/symex" xmlns:wpg="http://schemas.microsoft.com/office/word/2010/wordprocessingGroup" xmlns:wpi="http://schemas.microsoft.com/office/word/2010/wordprocessingInk" xmlns:wne="http://schemas.microsoft.com/office/word/2006/wordml" xmlns:wps="http://schemas.microsoft.com/office/word/2010/wordprocessingShape" mc:Ignorable="w14 w15 w16se wp14">
+<w:document xmlns:wpc="http://schemas.microsoft.com/office/word/2010/wordprocessingCanvas" xmlns:mc="http://schemas.openxmlformats.org/markup-compatibility/2006" xmlns:o="urn:schemas-microsoft-com:office:office" xmlns:r="http://schemas.openxmlformats.org/officeDocument/2006/relationships" xmlns:m="http://schemas.openxmlformats.org/officeDocument/2006/math" xmlns:v="urn:schemas-microsoft-com:vml" xmlns:wp14="http://schemas.microsoft.com/office/word/2010/wordprocessingDrawing" xmlns:wp="http://schemas.openxmlformats.org/drawingml/2006/wordprocessingDrawing" xmlns:w10="urn:schemas-microsoft-com:office:word" xmlns:w="http://schemas.openxmlformats.org/wordprocessingml/2006/main" xmlns:w14="http://schemas.microsoft.com/office/word/2010/wordml" xmlns:w15="http://schemas.microsoft.com/office/word/2012/wordml" xmlns:wpg="http://schemas.microsoft.com/office/word/2010/wordprocessingGroup" xmlns:wpi="http://schemas.microsoft.com/office/word/2010/wordprocessingInk" xmlns:wne="http://schemas.microsoft.com/office/word/2006/wordml" xmlns:wps="http://schemas.microsoft.com/office/word/2010/wordprocessingShape" mc:Ignorable="w14 w15 wp14">
   <w:body>
     <w:p>
       <w:pPr>
@@ -1280,7 +1280,7 @@
           <w:szCs w:val="28"/>
           <w:lang w:bidi="ta-IN"/>
         </w:rPr>
-        <w:t xml:space="preserve"> Mantras” are given separately in our “</w:t>
+        <w:t xml:space="preserve"> Mantras” are given separately in our “Upanishad</w:t>
       </w:r>
       <w:proofErr w:type="gramStart"/>
       <w:r>
@@ -1290,7 +1290,7 @@
           <w:szCs w:val="28"/>
           <w:lang w:bidi="ta-IN"/>
         </w:rPr>
-        <w:t>Upanishad“ book</w:t>
+        <w:t>“ book</w:t>
       </w:r>
       <w:proofErr w:type="gramEnd"/>
       <w:r>
@@ -12807,29 +12807,14 @@
           <w:szCs w:val="40"/>
         </w:rPr>
       </w:pPr>
-    </w:p>
-    <w:p>
-      <w:pPr>
-        <w:widowControl w:val="0"/>
-        <w:autoSpaceDE w:val="0"/>
-        <w:autoSpaceDN w:val="0"/>
-        <w:adjustRightInd w:val="0"/>
-        <w:spacing w:after="0" w:line="252" w:lineRule="auto"/>
-        <w:ind w:right="-279"/>
-        <w:rPr>
-          <w:rFonts w:ascii="BRH Devanagari Extra" w:hAnsi="BRH Devanagari Extra" w:cs="BRH Devanagari Extra"/>
-          <w:color w:val="000000"/>
-          <w:sz w:val="40"/>
-          <w:szCs w:val="40"/>
-        </w:rPr>
-      </w:pPr>
-      <w:r>
-        <w:rPr>
-          <w:rFonts w:ascii="BRH Devanagari RN" w:hAnsi="BRH Devanagari RN" w:cs="BRH Devanagari RN"/>
-          <w:color w:val="000000"/>
-          <w:sz w:val="40"/>
-          <w:szCs w:val="40"/>
-        </w:rPr>
+      <w:r>
+        <w:rPr>
+          <w:rFonts w:ascii="BRH Devanagari RN" w:hAnsi="BRH Devanagari RN" w:cs="BRH Devanagari RN"/>
+          <w:color w:val="000000"/>
+          <w:sz w:val="40"/>
+          <w:szCs w:val="40"/>
+        </w:rPr>
+        <w:lastRenderedPageBreak/>
         <w:t>29</w:t>
       </w:r>
       <w:r>
@@ -14921,30 +14906,13 @@
           <w:szCs w:val="40"/>
         </w:rPr>
       </w:pPr>
-    </w:p>
-    <w:p>
-      <w:pPr>
-        <w:widowControl w:val="0"/>
-        <w:autoSpaceDE w:val="0"/>
-        <w:autoSpaceDN w:val="0"/>
-        <w:adjustRightInd w:val="0"/>
-        <w:spacing w:after="0" w:line="252" w:lineRule="auto"/>
-        <w:ind w:right="-279"/>
-        <w:rPr>
-          <w:rFonts w:ascii="BRH Devanagari Extra" w:hAnsi="BRH Devanagari Extra" w:cs="BRH Devanagari Extra"/>
-          <w:color w:val="000000"/>
-          <w:sz w:val="40"/>
-          <w:szCs w:val="40"/>
-        </w:rPr>
-      </w:pPr>
-      <w:r>
-        <w:rPr>
-          <w:rFonts w:ascii="BRH Devanagari Extra" w:hAnsi="BRH Devanagari Extra" w:cs="BRH Devanagari Extra"/>
-          <w:color w:val="000000"/>
-          <w:sz w:val="40"/>
-          <w:szCs w:val="40"/>
-        </w:rPr>
-        <w:lastRenderedPageBreak/>
+      <w:r>
+        <w:rPr>
+          <w:rFonts w:ascii="BRH Devanagari Extra" w:hAnsi="BRH Devanagari Extra" w:cs="BRH Devanagari Extra"/>
+          <w:color w:val="000000"/>
+          <w:sz w:val="40"/>
+          <w:szCs w:val="40"/>
+        </w:rPr>
         <w:t>Ì²</w:t>
       </w:r>
       <w:r>
@@ -15274,6 +15242,7 @@
           <w:sz w:val="40"/>
           <w:szCs w:val="40"/>
         </w:rPr>
+        <w:lastRenderedPageBreak/>
         <w:t xml:space="preserve">33. </w:t>
       </w:r>
       <w:proofErr w:type="spellStart"/>
@@ -17492,7 +17461,6 @@
           <w:sz w:val="40"/>
           <w:szCs w:val="40"/>
         </w:rPr>
-        <w:lastRenderedPageBreak/>
         <w:t>35</w:t>
       </w:r>
       <w:r>
@@ -18025,6 +17993,7 @@
           <w:sz w:val="40"/>
           <w:szCs w:val="40"/>
         </w:rPr>
+        <w:lastRenderedPageBreak/>
         <w:t>AÉåÇ</w:t>
       </w:r>
       <w:proofErr w:type="spellEnd"/>
@@ -19850,46 +19819,13 @@
           <w:szCs w:val="40"/>
         </w:rPr>
       </w:pPr>
-    </w:p>
-    <w:p>
-      <w:pPr>
-        <w:widowControl w:val="0"/>
-        <w:autoSpaceDE w:val="0"/>
-        <w:autoSpaceDN w:val="0"/>
-        <w:adjustRightInd w:val="0"/>
-        <w:spacing w:after="0" w:line="252" w:lineRule="auto"/>
-        <w:ind w:right="-279"/>
-        <w:rPr>
-          <w:rFonts w:ascii="BRH Devanagari Extra" w:hAnsi="BRH Devanagari Extra" w:cs="BRH Devanagari Extra"/>
-          <w:color w:val="000000"/>
-          <w:sz w:val="40"/>
-          <w:szCs w:val="40"/>
-        </w:rPr>
-      </w:pPr>
-    </w:p>
-    <w:p>
-      <w:pPr>
-        <w:widowControl w:val="0"/>
-        <w:autoSpaceDE w:val="0"/>
-        <w:autoSpaceDN w:val="0"/>
-        <w:adjustRightInd w:val="0"/>
-        <w:spacing w:after="0" w:line="252" w:lineRule="auto"/>
-        <w:ind w:right="-279"/>
-        <w:rPr>
-          <w:rFonts w:ascii="BRH Devanagari Extra" w:hAnsi="BRH Devanagari Extra" w:cs="BRH Devanagari Extra"/>
-          <w:color w:val="000000"/>
-          <w:sz w:val="40"/>
-          <w:szCs w:val="40"/>
-        </w:rPr>
-      </w:pPr>
-      <w:r>
-        <w:rPr>
-          <w:rFonts w:ascii="BRH Devanagari RN" w:hAnsi="BRH Devanagari RN" w:cs="BRH Devanagari RN"/>
-          <w:color w:val="000000"/>
-          <w:sz w:val="40"/>
-          <w:szCs w:val="40"/>
-        </w:rPr>
-        <w:lastRenderedPageBreak/>
+      <w:r>
+        <w:rPr>
+          <w:rFonts w:ascii="BRH Devanagari RN" w:hAnsi="BRH Devanagari RN" w:cs="BRH Devanagari RN"/>
+          <w:color w:val="000000"/>
+          <w:sz w:val="40"/>
+          <w:szCs w:val="40"/>
+        </w:rPr>
         <w:t>38</w:t>
       </w:r>
       <w:r>
@@ -20743,6 +20679,7 @@
           <w:sz w:val="40"/>
           <w:szCs w:val="40"/>
         </w:rPr>
+        <w:lastRenderedPageBreak/>
         <w:t>39</w:t>
       </w:r>
       <w:r>
@@ -22772,7 +22709,6 @@
           <w:sz w:val="40"/>
           <w:szCs w:val="40"/>
         </w:rPr>
-        <w:lastRenderedPageBreak/>
         <w:t>mÉÑÂþwÉ</w:t>
       </w:r>
       <w:proofErr w:type="spellEnd"/>
@@ -23564,6 +23500,16 @@
         </w:rPr>
         <w:t>T.A.6.14.1</w:t>
       </w:r>
+    </w:p>
+    <w:p>
+      <w:pPr>
+        <w:pStyle w:val="NoSpacing"/>
+      </w:pPr>
+    </w:p>
+    <w:p>
+      <w:pPr>
+        <w:pStyle w:val="NoSpacing"/>
+      </w:pPr>
     </w:p>
     <w:p>
       <w:pPr>
@@ -23592,6 +23538,7 @@
           <w:sz w:val="40"/>
           <w:szCs w:val="40"/>
         </w:rPr>
+        <w:lastRenderedPageBreak/>
         <w:t>41</w:t>
       </w:r>
       <w:r>
@@ -25760,7 +25707,6 @@
           <w:sz w:val="40"/>
           <w:szCs w:val="40"/>
         </w:rPr>
-        <w:lastRenderedPageBreak/>
         <w:t xml:space="preserve">43. </w:t>
       </w:r>
       <w:proofErr w:type="spellStart"/>
@@ -26106,6 +26052,7 @@
         </w:rPr>
       </w:pPr>
       <w:proofErr w:type="spellStart"/>
+      <w:proofErr w:type="gramStart"/>
       <w:r>
         <w:rPr>
           <w:rFonts w:ascii="BRH Devanagari RN" w:hAnsi="BRH Devanagari RN" w:cs="BRH Devanagari RN"/>
@@ -26116,6 +26063,7 @@
         <w:t>xÉuÉÉïÍkÉurÉÉÍkÉ</w:t>
       </w:r>
       <w:proofErr w:type="spellEnd"/>
+      <w:proofErr w:type="gramEnd"/>
       <w:r>
         <w:rPr>
           <w:rFonts w:ascii="BRH Devanagari RN" w:hAnsi="BRH Devanagari RN" w:cs="BRH Devanagari RN"/>
@@ -26165,6 +26113,22 @@
         </w:rPr>
         <w:t xml:space="preserve"> || </w:t>
       </w:r>
+    </w:p>
+    <w:p>
+      <w:pPr>
+        <w:widowControl w:val="0"/>
+        <w:autoSpaceDE w:val="0"/>
+        <w:autoSpaceDN w:val="0"/>
+        <w:adjustRightInd w:val="0"/>
+        <w:spacing w:after="0" w:line="252" w:lineRule="auto"/>
+        <w:ind w:right="-279"/>
+        <w:rPr>
+          <w:rFonts w:ascii="BRH Devanagari RN" w:hAnsi="BRH Devanagari RN" w:cs="BRH Devanagari RN"/>
+          <w:color w:val="000000"/>
+          <w:sz w:val="40"/>
+          <w:szCs w:val="40"/>
+        </w:rPr>
+      </w:pPr>
     </w:p>
     <w:p>
       <w:pPr>
@@ -26193,6 +26157,7 @@
           <w:sz w:val="40"/>
           <w:szCs w:val="40"/>
         </w:rPr>
+        <w:lastRenderedPageBreak/>
         <w:t xml:space="preserve">45. </w:t>
       </w:r>
       <w:proofErr w:type="spellStart"/>
@@ -26360,254 +26325,6 @@
           <w:szCs w:val="40"/>
         </w:rPr>
         <w:t>ÍzÉuÉqÉurÉrÉÇ</w:t>
-      </w:r>
-      <w:proofErr w:type="spellEnd"/>
-      <w:r>
-        <w:rPr>
-          <w:rFonts w:ascii="BRH Devanagari RN" w:hAnsi="BRH Devanagari RN" w:cs="BRH Devanagari RN"/>
-          <w:color w:val="000000"/>
-          <w:sz w:val="40"/>
-          <w:szCs w:val="40"/>
-        </w:rPr>
-        <w:t xml:space="preserve"> || </w:t>
-      </w:r>
-    </w:p>
-    <w:p>
-      <w:pPr>
-        <w:pStyle w:val="NoSpacing"/>
-      </w:pPr>
-      <w:bookmarkStart w:id="0" w:name="_GoBack"/>
-      <w:bookmarkEnd w:id="0"/>
-    </w:p>
-    <w:p>
-      <w:pPr>
-        <w:widowControl w:val="0"/>
-        <w:autoSpaceDE w:val="0"/>
-        <w:autoSpaceDN w:val="0"/>
-        <w:adjustRightInd w:val="0"/>
-        <w:spacing w:after="0" w:line="252" w:lineRule="auto"/>
-        <w:ind w:right="-279"/>
-        <w:rPr>
-          <w:rFonts w:ascii="BRH Devanagari RN" w:hAnsi="BRH Devanagari RN" w:cs="BRH Devanagari RN"/>
-          <w:color w:val="000000"/>
-          <w:sz w:val="40"/>
-          <w:szCs w:val="40"/>
-        </w:rPr>
-      </w:pPr>
-      <w:r>
-        <w:rPr>
-          <w:rFonts w:ascii="BRH Devanagari RN" w:hAnsi="BRH Devanagari RN" w:cs="BRH Devanagari RN"/>
-          <w:color w:val="000000"/>
-          <w:sz w:val="40"/>
-          <w:szCs w:val="40"/>
-        </w:rPr>
-        <w:t xml:space="preserve">46. </w:t>
-      </w:r>
-      <w:proofErr w:type="spellStart"/>
-      <w:r>
-        <w:rPr>
-          <w:rFonts w:ascii="BRH Devanagari RN" w:hAnsi="BRH Devanagari RN" w:cs="BRH Devanagari RN"/>
-          <w:color w:val="000000"/>
-          <w:sz w:val="40"/>
-          <w:szCs w:val="40"/>
-        </w:rPr>
-        <w:t>lÉqÉÉå</w:t>
-      </w:r>
-      <w:proofErr w:type="spellEnd"/>
-      <w:r>
-        <w:rPr>
-          <w:rFonts w:ascii="BRH Devanagari RN" w:hAnsi="BRH Devanagari RN" w:cs="BRH Devanagari RN"/>
-          <w:color w:val="000000"/>
-          <w:sz w:val="40"/>
-          <w:szCs w:val="40"/>
-        </w:rPr>
-        <w:t xml:space="preserve"> </w:t>
-      </w:r>
-      <w:proofErr w:type="spellStart"/>
-      <w:r>
-        <w:rPr>
-          <w:rFonts w:ascii="BRH Devanagari RN" w:hAnsi="BRH Devanagari RN" w:cs="BRH Devanagari RN"/>
-          <w:color w:val="000000"/>
-          <w:sz w:val="40"/>
-          <w:szCs w:val="40"/>
-        </w:rPr>
-        <w:t>kÉqÉïÌuÉkÉÉlÉÉrÉ</w:t>
-      </w:r>
-      <w:proofErr w:type="spellEnd"/>
-      <w:r>
-        <w:rPr>
-          <w:rFonts w:ascii="BRH Devanagari RN" w:hAnsi="BRH Devanagari RN" w:cs="BRH Devanagari RN"/>
-          <w:color w:val="000000"/>
-          <w:sz w:val="40"/>
-          <w:szCs w:val="40"/>
-        </w:rPr>
-        <w:t xml:space="preserve"> </w:t>
-      </w:r>
-      <w:proofErr w:type="spellStart"/>
-      <w:r>
-        <w:rPr>
-          <w:rFonts w:ascii="BRH Devanagari RN" w:hAnsi="BRH Devanagari RN" w:cs="BRH Devanagari RN"/>
-          <w:color w:val="000000"/>
-          <w:sz w:val="40"/>
-          <w:szCs w:val="40"/>
-        </w:rPr>
-        <w:t>lÉqÉxiÉå</w:t>
-      </w:r>
-      <w:proofErr w:type="spellEnd"/>
-      <w:r>
-        <w:rPr>
-          <w:rFonts w:ascii="BRH Devanagari RN" w:hAnsi="BRH Devanagari RN" w:cs="BRH Devanagari RN"/>
-          <w:color w:val="000000"/>
-          <w:sz w:val="40"/>
-          <w:szCs w:val="40"/>
-        </w:rPr>
-        <w:t xml:space="preserve"> </w:t>
-      </w:r>
-      <w:proofErr w:type="spellStart"/>
-      <w:r>
-        <w:rPr>
-          <w:rFonts w:ascii="BRH Devanagari RN" w:hAnsi="BRH Devanagari RN" w:cs="BRH Devanagari RN"/>
-          <w:color w:val="000000"/>
-          <w:sz w:val="40"/>
-          <w:szCs w:val="40"/>
-        </w:rPr>
-        <w:t>M×üiÉxÉÉÍ¤ÉhÉå</w:t>
-      </w:r>
-      <w:proofErr w:type="spellEnd"/>
-      <w:r>
-        <w:rPr>
-          <w:rFonts w:ascii="BRH Devanagari RN" w:hAnsi="BRH Devanagari RN" w:cs="BRH Devanagari RN"/>
-          <w:color w:val="000000"/>
-          <w:sz w:val="40"/>
-          <w:szCs w:val="40"/>
-        </w:rPr>
-        <w:t xml:space="preserve"> | </w:t>
-      </w:r>
-    </w:p>
-    <w:p>
-      <w:pPr>
-        <w:widowControl w:val="0"/>
-        <w:autoSpaceDE w:val="0"/>
-        <w:autoSpaceDN w:val="0"/>
-        <w:adjustRightInd w:val="0"/>
-        <w:spacing w:after="0" w:line="252" w:lineRule="auto"/>
-        <w:ind w:right="-279"/>
-        <w:rPr>
-          <w:rFonts w:ascii="BRH Devanagari RN" w:hAnsi="BRH Devanagari RN" w:cs="BRH Devanagari RN"/>
-          <w:color w:val="000000"/>
-          <w:sz w:val="40"/>
-          <w:szCs w:val="40"/>
-        </w:rPr>
-      </w:pPr>
-      <w:proofErr w:type="spellStart"/>
-      <w:r>
-        <w:rPr>
-          <w:rFonts w:ascii="BRH Devanagari RN" w:hAnsi="BRH Devanagari RN" w:cs="BRH Devanagari RN"/>
-          <w:color w:val="000000"/>
-          <w:sz w:val="40"/>
-          <w:szCs w:val="40"/>
-        </w:rPr>
-        <w:t>lÉqÉÈ</w:t>
-      </w:r>
-      <w:proofErr w:type="spellEnd"/>
-      <w:r>
-        <w:rPr>
-          <w:rFonts w:ascii="BRH Devanagari RN" w:hAnsi="BRH Devanagari RN" w:cs="BRH Devanagari RN"/>
-          <w:color w:val="000000"/>
-          <w:sz w:val="40"/>
-          <w:szCs w:val="40"/>
-        </w:rPr>
-        <w:t xml:space="preserve"> </w:t>
-      </w:r>
-      <w:proofErr w:type="spellStart"/>
-      <w:r>
-        <w:rPr>
-          <w:rFonts w:ascii="BRH Devanagari RN" w:hAnsi="BRH Devanagari RN" w:cs="BRH Devanagari RN"/>
-          <w:color w:val="000000"/>
-          <w:sz w:val="40"/>
-          <w:szCs w:val="40"/>
-        </w:rPr>
-        <w:t>mÉëirÉ¤É</w:t>
-      </w:r>
-      <w:proofErr w:type="spellEnd"/>
-      <w:r>
-        <w:rPr>
-          <w:rFonts w:ascii="BRH Devanagari RN" w:hAnsi="BRH Devanagari RN" w:cs="BRH Devanagari RN"/>
-          <w:color w:val="000000"/>
-          <w:sz w:val="40"/>
-          <w:szCs w:val="40"/>
-        </w:rPr>
-        <w:t xml:space="preserve"> </w:t>
-      </w:r>
-      <w:proofErr w:type="spellStart"/>
-      <w:r>
-        <w:rPr>
-          <w:rFonts w:ascii="BRH Devanagari RN" w:hAnsi="BRH Devanagari RN" w:cs="BRH Devanagari RN"/>
-          <w:color w:val="000000"/>
-          <w:sz w:val="40"/>
-          <w:szCs w:val="40"/>
-        </w:rPr>
-        <w:t>SåuÉÉrÉ</w:t>
-      </w:r>
-      <w:proofErr w:type="spellEnd"/>
-      <w:r>
-        <w:rPr>
-          <w:rFonts w:ascii="BRH Devanagari RN" w:hAnsi="BRH Devanagari RN" w:cs="BRH Devanagari RN"/>
-          <w:color w:val="000000"/>
-          <w:sz w:val="40"/>
-          <w:szCs w:val="40"/>
-        </w:rPr>
-        <w:t xml:space="preserve"> </w:t>
-      </w:r>
-      <w:proofErr w:type="spellStart"/>
-      <w:r>
-        <w:rPr>
-          <w:rFonts w:ascii="BRH Devanagari RN" w:hAnsi="BRH Devanagari RN" w:cs="BRH Devanagari RN"/>
-          <w:color w:val="000000"/>
-          <w:sz w:val="40"/>
-          <w:szCs w:val="40"/>
-        </w:rPr>
-        <w:t>pÉÉxMüUÉrÉ</w:t>
-      </w:r>
-      <w:proofErr w:type="spellEnd"/>
-      <w:r>
-        <w:rPr>
-          <w:rFonts w:ascii="BRH Devanagari RN" w:hAnsi="BRH Devanagari RN" w:cs="BRH Devanagari RN"/>
-          <w:color w:val="000000"/>
-          <w:sz w:val="40"/>
-          <w:szCs w:val="40"/>
-        </w:rPr>
-        <w:t xml:space="preserve"> </w:t>
-      </w:r>
-      <w:proofErr w:type="spellStart"/>
-      <w:r>
-        <w:rPr>
-          <w:rFonts w:ascii="BRH Devanagari RN" w:hAnsi="BRH Devanagari RN" w:cs="BRH Devanagari RN"/>
-          <w:color w:val="000000"/>
-          <w:sz w:val="40"/>
-          <w:szCs w:val="40"/>
-        </w:rPr>
-        <w:t>lÉqÉÉå</w:t>
-      </w:r>
-      <w:proofErr w:type="spellEnd"/>
-      <w:r>
-        <w:rPr>
-          <w:rFonts w:ascii="BRH Devanagari RN" w:hAnsi="BRH Devanagari RN" w:cs="BRH Devanagari RN"/>
-          <w:color w:val="000000"/>
-          <w:sz w:val="40"/>
-          <w:szCs w:val="40"/>
-        </w:rPr>
-        <w:t xml:space="preserve"> </w:t>
-      </w:r>
-      <w:proofErr w:type="spellStart"/>
-      <w:r>
-        <w:rPr>
-          <w:rFonts w:ascii="BRH Devanagari RN" w:hAnsi="BRH Devanagari RN" w:cs="BRH Devanagari RN"/>
-          <w:color w:val="000000"/>
-          <w:sz w:val="40"/>
-          <w:szCs w:val="40"/>
-        </w:rPr>
-        <w:t>lÉqÉÈ</w:t>
       </w:r>
       <w:proofErr w:type="spellEnd"/>
       <w:r>
@@ -26647,117 +26364,77 @@
           <w:sz w:val="40"/>
           <w:szCs w:val="40"/>
         </w:rPr>
-        <w:t xml:space="preserve">47. </w:t>
-      </w:r>
-      <w:proofErr w:type="spellStart"/>
-      <w:r>
-        <w:rPr>
-          <w:rFonts w:ascii="BRH Devanagari RN" w:hAnsi="BRH Devanagari RN" w:cs="BRH Devanagari RN"/>
-          <w:color w:val="000000"/>
-          <w:sz w:val="40"/>
-          <w:szCs w:val="40"/>
-        </w:rPr>
-        <w:t>AlrÉjÉÉ</w:t>
-      </w:r>
-      <w:proofErr w:type="spellEnd"/>
-      <w:r>
-        <w:rPr>
-          <w:rFonts w:ascii="BRH Devanagari RN" w:hAnsi="BRH Devanagari RN" w:cs="BRH Devanagari RN"/>
-          <w:color w:val="000000"/>
-          <w:sz w:val="40"/>
-          <w:szCs w:val="40"/>
-        </w:rPr>
-        <w:t xml:space="preserve"> </w:t>
-      </w:r>
-      <w:proofErr w:type="spellStart"/>
-      <w:r>
-        <w:rPr>
-          <w:rFonts w:ascii="BRH Devanagari RN" w:hAnsi="BRH Devanagari RN" w:cs="BRH Devanagari RN"/>
-          <w:color w:val="000000"/>
-          <w:sz w:val="40"/>
-          <w:szCs w:val="40"/>
-        </w:rPr>
-        <w:t>zÉUhÉÇ</w:t>
-      </w:r>
-      <w:proofErr w:type="spellEnd"/>
-      <w:r>
-        <w:rPr>
-          <w:rFonts w:ascii="BRH Devanagari RN" w:hAnsi="BRH Devanagari RN" w:cs="BRH Devanagari RN"/>
-          <w:color w:val="000000"/>
-          <w:sz w:val="40"/>
-          <w:szCs w:val="40"/>
-        </w:rPr>
-        <w:t xml:space="preserve"> </w:t>
-      </w:r>
-      <w:proofErr w:type="spellStart"/>
-      <w:r>
-        <w:rPr>
-          <w:rFonts w:ascii="BRH Devanagari RN" w:hAnsi="BRH Devanagari RN" w:cs="BRH Devanagari RN"/>
-          <w:color w:val="000000"/>
-          <w:sz w:val="40"/>
-          <w:szCs w:val="40"/>
-        </w:rPr>
-        <w:t>lÉÉÎxiÉ</w:t>
-      </w:r>
-      <w:proofErr w:type="spellEnd"/>
-      <w:r>
-        <w:rPr>
-          <w:rFonts w:ascii="BRH Devanagari RN" w:hAnsi="BRH Devanagari RN" w:cs="BRH Devanagari RN"/>
-          <w:color w:val="000000"/>
-          <w:sz w:val="40"/>
-          <w:szCs w:val="40"/>
-        </w:rPr>
-        <w:t xml:space="preserve"> </w:t>
-      </w:r>
-      <w:proofErr w:type="spellStart"/>
-      <w:r>
-        <w:rPr>
-          <w:rFonts w:ascii="BRH Devanagari RN" w:hAnsi="BRH Devanagari RN" w:cs="BRH Devanagari RN"/>
-          <w:color w:val="000000"/>
-          <w:sz w:val="40"/>
-          <w:szCs w:val="40"/>
-        </w:rPr>
-        <w:t>iuÉqÉåuÉ</w:t>
-      </w:r>
-      <w:proofErr w:type="spellEnd"/>
-      <w:r>
-        <w:rPr>
-          <w:rFonts w:ascii="BRH Devanagari RN" w:hAnsi="BRH Devanagari RN" w:cs="BRH Devanagari RN"/>
-          <w:color w:val="000000"/>
-          <w:sz w:val="40"/>
-          <w:szCs w:val="40"/>
-        </w:rPr>
-        <w:t xml:space="preserve"> </w:t>
-      </w:r>
-      <w:proofErr w:type="spellStart"/>
-      <w:r>
-        <w:rPr>
-          <w:rFonts w:ascii="BRH Devanagari RN" w:hAnsi="BRH Devanagari RN" w:cs="BRH Devanagari RN"/>
-          <w:color w:val="000000"/>
-          <w:sz w:val="40"/>
-          <w:szCs w:val="40"/>
-        </w:rPr>
-        <w:t>zÉUhÉÇ</w:t>
-      </w:r>
-      <w:proofErr w:type="spellEnd"/>
-      <w:r>
-        <w:rPr>
-          <w:rFonts w:ascii="BRH Devanagari RN" w:hAnsi="BRH Devanagari RN" w:cs="BRH Devanagari RN"/>
-          <w:color w:val="000000"/>
-          <w:sz w:val="40"/>
-          <w:szCs w:val="40"/>
-        </w:rPr>
-        <w:t xml:space="preserve"> </w:t>
-      </w:r>
-      <w:proofErr w:type="spellStart"/>
-      <w:r>
-        <w:rPr>
-          <w:rFonts w:ascii="BRH Devanagari RN" w:hAnsi="BRH Devanagari RN" w:cs="BRH Devanagari RN"/>
-          <w:color w:val="000000"/>
-          <w:sz w:val="40"/>
-          <w:szCs w:val="40"/>
-        </w:rPr>
-        <w:t>qÉqÉ</w:t>
+        <w:t xml:space="preserve">46. </w:t>
+      </w:r>
+      <w:proofErr w:type="spellStart"/>
+      <w:r>
+        <w:rPr>
+          <w:rFonts w:ascii="BRH Devanagari RN" w:hAnsi="BRH Devanagari RN" w:cs="BRH Devanagari RN"/>
+          <w:color w:val="000000"/>
+          <w:sz w:val="40"/>
+          <w:szCs w:val="40"/>
+        </w:rPr>
+        <w:t>lÉqÉÉå</w:t>
+      </w:r>
+      <w:proofErr w:type="spellEnd"/>
+      <w:r>
+        <w:rPr>
+          <w:rFonts w:ascii="BRH Devanagari RN" w:hAnsi="BRH Devanagari RN" w:cs="BRH Devanagari RN"/>
+          <w:color w:val="000000"/>
+          <w:sz w:val="40"/>
+          <w:szCs w:val="40"/>
+        </w:rPr>
+        <w:t xml:space="preserve"> </w:t>
+      </w:r>
+      <w:proofErr w:type="spellStart"/>
+      <w:r>
+        <w:rPr>
+          <w:rFonts w:ascii="BRH Devanagari RN" w:hAnsi="BRH Devanagari RN" w:cs="BRH Devanagari RN"/>
+          <w:color w:val="000000"/>
+          <w:sz w:val="40"/>
+          <w:szCs w:val="40"/>
+        </w:rPr>
+        <w:t>kÉqÉïÌuÉkÉÉlÉÉrÉ</w:t>
+      </w:r>
+      <w:proofErr w:type="spellEnd"/>
+      <w:r>
+        <w:rPr>
+          <w:rFonts w:ascii="BRH Devanagari RN" w:hAnsi="BRH Devanagari RN" w:cs="BRH Devanagari RN"/>
+          <w:color w:val="000000"/>
+          <w:sz w:val="40"/>
+          <w:szCs w:val="40"/>
+        </w:rPr>
+        <w:t xml:space="preserve"> </w:t>
+      </w:r>
+      <w:proofErr w:type="spellStart"/>
+      <w:r>
+        <w:rPr>
+          <w:rFonts w:ascii="BRH Devanagari RN" w:hAnsi="BRH Devanagari RN" w:cs="BRH Devanagari RN"/>
+          <w:color w:val="000000"/>
+          <w:sz w:val="40"/>
+          <w:szCs w:val="40"/>
+        </w:rPr>
+        <w:t>lÉqÉxiÉå</w:t>
+      </w:r>
+      <w:proofErr w:type="spellEnd"/>
+      <w:r>
+        <w:rPr>
+          <w:rFonts w:ascii="BRH Devanagari RN" w:hAnsi="BRH Devanagari RN" w:cs="BRH Devanagari RN"/>
+          <w:color w:val="000000"/>
+          <w:sz w:val="40"/>
+          <w:szCs w:val="40"/>
+        </w:rPr>
+        <w:t xml:space="preserve"> </w:t>
+      </w:r>
+      <w:proofErr w:type="spellStart"/>
+      <w:r>
+        <w:rPr>
+          <w:rFonts w:ascii="BRH Devanagari RN" w:hAnsi="BRH Devanagari RN" w:cs="BRH Devanagari RN"/>
+          <w:color w:val="000000"/>
+          <w:sz w:val="40"/>
+          <w:szCs w:val="40"/>
+        </w:rPr>
+        <w:t>M×üiÉxÉÉÍ¤ÉhÉå</w:t>
       </w:r>
       <w:proofErr w:type="spellEnd"/>
       <w:r>
@@ -26793,67 +26470,107 @@
           <w:sz w:val="40"/>
           <w:szCs w:val="40"/>
         </w:rPr>
-        <w:t>iÉxqÉÉiÉç</w:t>
-      </w:r>
-      <w:proofErr w:type="spellEnd"/>
-      <w:r>
-        <w:rPr>
-          <w:rFonts w:ascii="BRH Devanagari RN" w:hAnsi="BRH Devanagari RN" w:cs="BRH Devanagari RN"/>
-          <w:color w:val="000000"/>
-          <w:sz w:val="40"/>
-          <w:szCs w:val="40"/>
-        </w:rPr>
-        <w:t xml:space="preserve"> </w:t>
-      </w:r>
-      <w:proofErr w:type="spellStart"/>
-      <w:r>
-        <w:rPr>
-          <w:rFonts w:ascii="BRH Devanagari RN" w:hAnsi="BRH Devanagari RN" w:cs="BRH Devanagari RN"/>
-          <w:color w:val="000000"/>
-          <w:sz w:val="40"/>
-          <w:szCs w:val="40"/>
-        </w:rPr>
-        <w:t>MüÉÂhrÉpÉÉuÉålÉ</w:t>
-      </w:r>
-      <w:proofErr w:type="spellEnd"/>
-      <w:r>
-        <w:rPr>
-          <w:rFonts w:ascii="BRH Devanagari RN" w:hAnsi="BRH Devanagari RN" w:cs="BRH Devanagari RN"/>
-          <w:color w:val="000000"/>
-          <w:sz w:val="40"/>
-          <w:szCs w:val="40"/>
-        </w:rPr>
-        <w:t xml:space="preserve"> U¤É </w:t>
-      </w:r>
-      <w:proofErr w:type="spellStart"/>
-      <w:r>
-        <w:rPr>
-          <w:rFonts w:ascii="BRH Devanagari RN" w:hAnsi="BRH Devanagari RN" w:cs="BRH Devanagari RN"/>
-          <w:color w:val="000000"/>
-          <w:sz w:val="40"/>
-          <w:szCs w:val="40"/>
-        </w:rPr>
-        <w:t>U¤É</w:t>
-      </w:r>
-      <w:proofErr w:type="spellEnd"/>
-      <w:r>
-        <w:rPr>
-          <w:rFonts w:ascii="BRH Devanagari RN" w:hAnsi="BRH Devanagari RN" w:cs="BRH Devanagari RN"/>
-          <w:color w:val="000000"/>
-          <w:sz w:val="40"/>
-          <w:szCs w:val="40"/>
-        </w:rPr>
-        <w:t xml:space="preserve"> </w:t>
-      </w:r>
-      <w:proofErr w:type="spellStart"/>
-      <w:r>
-        <w:rPr>
-          <w:rFonts w:ascii="BRH Devanagari RN" w:hAnsi="BRH Devanagari RN" w:cs="BRH Devanagari RN"/>
-          <w:color w:val="000000"/>
-          <w:sz w:val="40"/>
-          <w:szCs w:val="40"/>
-        </w:rPr>
-        <w:t>ÌSuÉÉMüU</w:t>
+        <w:t>lÉqÉÈ</w:t>
+      </w:r>
+      <w:proofErr w:type="spellEnd"/>
+      <w:r>
+        <w:rPr>
+          <w:rFonts w:ascii="BRH Devanagari RN" w:hAnsi="BRH Devanagari RN" w:cs="BRH Devanagari RN"/>
+          <w:color w:val="000000"/>
+          <w:sz w:val="40"/>
+          <w:szCs w:val="40"/>
+        </w:rPr>
+        <w:t xml:space="preserve"> </w:t>
+      </w:r>
+      <w:proofErr w:type="spellStart"/>
+      <w:r>
+        <w:rPr>
+          <w:rFonts w:ascii="BRH Devanagari RN" w:hAnsi="BRH Devanagari RN" w:cs="BRH Devanagari RN"/>
+          <w:color w:val="000000"/>
+          <w:sz w:val="40"/>
+          <w:szCs w:val="40"/>
+        </w:rPr>
+        <w:t>mÉëirÉ¤É</w:t>
+      </w:r>
+      <w:proofErr w:type="spellEnd"/>
+      <w:r>
+        <w:rPr>
+          <w:rFonts w:ascii="BRH Devanagari RN" w:hAnsi="BRH Devanagari RN" w:cs="BRH Devanagari RN"/>
+          <w:color w:val="000000"/>
+          <w:sz w:val="40"/>
+          <w:szCs w:val="40"/>
+        </w:rPr>
+        <w:t xml:space="preserve"> </w:t>
+      </w:r>
+      <w:proofErr w:type="spellStart"/>
+      <w:r>
+        <w:rPr>
+          <w:rFonts w:ascii="BRH Devanagari RN" w:hAnsi="BRH Devanagari RN" w:cs="BRH Devanagari RN"/>
+          <w:color w:val="000000"/>
+          <w:sz w:val="40"/>
+          <w:szCs w:val="40"/>
+        </w:rPr>
+        <w:t>SåuÉÉrÉ</w:t>
+      </w:r>
+      <w:proofErr w:type="spellEnd"/>
+      <w:r>
+        <w:rPr>
+          <w:rFonts w:ascii="BRH Devanagari RN" w:hAnsi="BRH Devanagari RN" w:cs="BRH Devanagari RN"/>
+          <w:color w:val="000000"/>
+          <w:sz w:val="40"/>
+          <w:szCs w:val="40"/>
+        </w:rPr>
+        <w:t xml:space="preserve"> </w:t>
+      </w:r>
+      <w:proofErr w:type="spellStart"/>
+      <w:r>
+        <w:rPr>
+          <w:rFonts w:ascii="BRH Devanagari RN" w:hAnsi="BRH Devanagari RN" w:cs="BRH Devanagari RN"/>
+          <w:color w:val="000000"/>
+          <w:sz w:val="40"/>
+          <w:szCs w:val="40"/>
+        </w:rPr>
+        <w:t>pÉÉxMüUÉrÉ</w:t>
+      </w:r>
+      <w:proofErr w:type="spellEnd"/>
+      <w:r>
+        <w:rPr>
+          <w:rFonts w:ascii="BRH Devanagari RN" w:hAnsi="BRH Devanagari RN" w:cs="BRH Devanagari RN"/>
+          <w:color w:val="000000"/>
+          <w:sz w:val="40"/>
+          <w:szCs w:val="40"/>
+        </w:rPr>
+        <w:t xml:space="preserve"> </w:t>
+      </w:r>
+      <w:proofErr w:type="spellStart"/>
+      <w:r>
+        <w:rPr>
+          <w:rFonts w:ascii="BRH Devanagari RN" w:hAnsi="BRH Devanagari RN" w:cs="BRH Devanagari RN"/>
+          <w:color w:val="000000"/>
+          <w:sz w:val="40"/>
+          <w:szCs w:val="40"/>
+        </w:rPr>
+        <w:t>lÉqÉÉå</w:t>
+      </w:r>
+      <w:proofErr w:type="spellEnd"/>
+      <w:r>
+        <w:rPr>
+          <w:rFonts w:ascii="BRH Devanagari RN" w:hAnsi="BRH Devanagari RN" w:cs="BRH Devanagari RN"/>
+          <w:color w:val="000000"/>
+          <w:sz w:val="40"/>
+          <w:szCs w:val="40"/>
+        </w:rPr>
+        <w:t xml:space="preserve"> </w:t>
+      </w:r>
+      <w:proofErr w:type="spellStart"/>
+      <w:r>
+        <w:rPr>
+          <w:rFonts w:ascii="BRH Devanagari RN" w:hAnsi="BRH Devanagari RN" w:cs="BRH Devanagari RN"/>
+          <w:color w:val="000000"/>
+          <w:sz w:val="40"/>
+          <w:szCs w:val="40"/>
+        </w:rPr>
+        <w:t>lÉqÉÈ</w:t>
       </w:r>
       <w:proofErr w:type="spellEnd"/>
       <w:r>
@@ -26893,117 +26610,117 @@
           <w:sz w:val="40"/>
           <w:szCs w:val="40"/>
         </w:rPr>
-        <w:t xml:space="preserve">48. </w:t>
-      </w:r>
-      <w:proofErr w:type="spellStart"/>
-      <w:r>
-        <w:rPr>
-          <w:rFonts w:ascii="BRH Devanagari RN" w:hAnsi="BRH Devanagari RN" w:cs="BRH Devanagari RN"/>
-          <w:color w:val="000000"/>
-          <w:sz w:val="40"/>
-          <w:szCs w:val="40"/>
-        </w:rPr>
-        <w:t>AÉÌSirÉxrÉ</w:t>
-      </w:r>
-      <w:proofErr w:type="spellEnd"/>
-      <w:r>
-        <w:rPr>
-          <w:rFonts w:ascii="BRH Devanagari RN" w:hAnsi="BRH Devanagari RN" w:cs="BRH Devanagari RN"/>
-          <w:color w:val="000000"/>
-          <w:sz w:val="40"/>
-          <w:szCs w:val="40"/>
-        </w:rPr>
-        <w:t xml:space="preserve"> </w:t>
-      </w:r>
-      <w:proofErr w:type="spellStart"/>
-      <w:r>
-        <w:rPr>
-          <w:rFonts w:ascii="BRH Devanagari RN" w:hAnsi="BRH Devanagari RN" w:cs="BRH Devanagari RN"/>
-          <w:color w:val="000000"/>
-          <w:sz w:val="40"/>
-          <w:szCs w:val="40"/>
-        </w:rPr>
-        <w:t>lÉqÉxMüÉUÉlÉç</w:t>
-      </w:r>
-      <w:proofErr w:type="spellEnd"/>
-      <w:r>
-        <w:rPr>
-          <w:rFonts w:ascii="BRH Devanagari RN" w:hAnsi="BRH Devanagari RN" w:cs="BRH Devanagari RN"/>
-          <w:color w:val="000000"/>
-          <w:sz w:val="40"/>
-          <w:szCs w:val="40"/>
-        </w:rPr>
-        <w:t xml:space="preserve"> </w:t>
-      </w:r>
-      <w:proofErr w:type="spellStart"/>
-      <w:r>
-        <w:rPr>
-          <w:rFonts w:ascii="BRH Devanagari RN" w:hAnsi="BRH Devanagari RN" w:cs="BRH Devanagari RN"/>
-          <w:color w:val="000000"/>
-          <w:sz w:val="40"/>
-          <w:szCs w:val="40"/>
-        </w:rPr>
-        <w:t>rÉå</w:t>
-      </w:r>
-      <w:proofErr w:type="spellEnd"/>
-      <w:r>
-        <w:rPr>
-          <w:rFonts w:ascii="BRH Devanagari RN" w:hAnsi="BRH Devanagari RN" w:cs="BRH Devanagari RN"/>
-          <w:color w:val="000000"/>
-          <w:sz w:val="40"/>
-          <w:szCs w:val="40"/>
-        </w:rPr>
-        <w:t xml:space="preserve"> </w:t>
-      </w:r>
-      <w:proofErr w:type="spellStart"/>
-      <w:r>
-        <w:rPr>
-          <w:rFonts w:ascii="BRH Devanagari RN" w:hAnsi="BRH Devanagari RN" w:cs="BRH Devanagari RN"/>
-          <w:color w:val="000000"/>
-          <w:sz w:val="40"/>
-          <w:szCs w:val="40"/>
-        </w:rPr>
-        <w:t>MÑüuÉïÎliÉ</w:t>
-      </w:r>
-      <w:proofErr w:type="spellEnd"/>
-      <w:r>
-        <w:rPr>
-          <w:rFonts w:ascii="BRH Devanagari RN" w:hAnsi="BRH Devanagari RN" w:cs="BRH Devanagari RN"/>
-          <w:color w:val="000000"/>
-          <w:sz w:val="40"/>
-          <w:szCs w:val="40"/>
-        </w:rPr>
-        <w:t xml:space="preserve"> </w:t>
-      </w:r>
-      <w:proofErr w:type="spellStart"/>
-      <w:r>
-        <w:rPr>
-          <w:rFonts w:ascii="BRH Devanagari RN" w:hAnsi="BRH Devanagari RN" w:cs="BRH Devanagari RN"/>
-          <w:color w:val="000000"/>
-          <w:sz w:val="40"/>
-          <w:szCs w:val="40"/>
-        </w:rPr>
-        <w:t>ÌSlÉå</w:t>
-      </w:r>
-      <w:proofErr w:type="spellEnd"/>
-      <w:r>
-        <w:rPr>
-          <w:rFonts w:ascii="BRH Devanagari RN" w:hAnsi="BRH Devanagari RN" w:cs="BRH Devanagari RN"/>
-          <w:color w:val="000000"/>
-          <w:sz w:val="40"/>
-          <w:szCs w:val="40"/>
-        </w:rPr>
-        <w:t xml:space="preserve"> </w:t>
-      </w:r>
-      <w:proofErr w:type="spellStart"/>
-      <w:r>
-        <w:rPr>
-          <w:rFonts w:ascii="BRH Devanagari RN" w:hAnsi="BRH Devanagari RN" w:cs="BRH Devanagari RN"/>
-          <w:color w:val="000000"/>
-          <w:sz w:val="40"/>
-          <w:szCs w:val="40"/>
-        </w:rPr>
-        <w:t>ÌSlÉå</w:t>
+        <w:t xml:space="preserve">47. </w:t>
+      </w:r>
+      <w:proofErr w:type="spellStart"/>
+      <w:r>
+        <w:rPr>
+          <w:rFonts w:ascii="BRH Devanagari RN" w:hAnsi="BRH Devanagari RN" w:cs="BRH Devanagari RN"/>
+          <w:color w:val="000000"/>
+          <w:sz w:val="40"/>
+          <w:szCs w:val="40"/>
+        </w:rPr>
+        <w:t>AlrÉjÉÉ</w:t>
+      </w:r>
+      <w:proofErr w:type="spellEnd"/>
+      <w:r>
+        <w:rPr>
+          <w:rFonts w:ascii="BRH Devanagari RN" w:hAnsi="BRH Devanagari RN" w:cs="BRH Devanagari RN"/>
+          <w:color w:val="000000"/>
+          <w:sz w:val="40"/>
+          <w:szCs w:val="40"/>
+        </w:rPr>
+        <w:t xml:space="preserve"> </w:t>
+      </w:r>
+      <w:proofErr w:type="spellStart"/>
+      <w:r>
+        <w:rPr>
+          <w:rFonts w:ascii="BRH Devanagari RN" w:hAnsi="BRH Devanagari RN" w:cs="BRH Devanagari RN"/>
+          <w:color w:val="000000"/>
+          <w:sz w:val="40"/>
+          <w:szCs w:val="40"/>
+        </w:rPr>
+        <w:t>zÉUhÉÇ</w:t>
+      </w:r>
+      <w:proofErr w:type="spellEnd"/>
+      <w:r>
+        <w:rPr>
+          <w:rFonts w:ascii="BRH Devanagari RN" w:hAnsi="BRH Devanagari RN" w:cs="BRH Devanagari RN"/>
+          <w:color w:val="000000"/>
+          <w:sz w:val="40"/>
+          <w:szCs w:val="40"/>
+        </w:rPr>
+        <w:t xml:space="preserve"> </w:t>
+      </w:r>
+      <w:proofErr w:type="spellStart"/>
+      <w:r>
+        <w:rPr>
+          <w:rFonts w:ascii="BRH Devanagari RN" w:hAnsi="BRH Devanagari RN" w:cs="BRH Devanagari RN"/>
+          <w:color w:val="000000"/>
+          <w:sz w:val="40"/>
+          <w:szCs w:val="40"/>
+        </w:rPr>
+        <w:t>lÉÉÎxiÉ</w:t>
+      </w:r>
+      <w:proofErr w:type="spellEnd"/>
+      <w:r>
+        <w:rPr>
+          <w:rFonts w:ascii="BRH Devanagari RN" w:hAnsi="BRH Devanagari RN" w:cs="BRH Devanagari RN"/>
+          <w:color w:val="000000"/>
+          <w:sz w:val="40"/>
+          <w:szCs w:val="40"/>
+        </w:rPr>
+        <w:t xml:space="preserve"> </w:t>
+      </w:r>
+      <w:proofErr w:type="spellStart"/>
+      <w:r>
+        <w:rPr>
+          <w:rFonts w:ascii="BRH Devanagari RN" w:hAnsi="BRH Devanagari RN" w:cs="BRH Devanagari RN"/>
+          <w:color w:val="000000"/>
+          <w:sz w:val="40"/>
+          <w:szCs w:val="40"/>
+        </w:rPr>
+        <w:t>iuÉqÉåuÉ</w:t>
+      </w:r>
+      <w:proofErr w:type="spellEnd"/>
+      <w:r>
+        <w:rPr>
+          <w:rFonts w:ascii="BRH Devanagari RN" w:hAnsi="BRH Devanagari RN" w:cs="BRH Devanagari RN"/>
+          <w:color w:val="000000"/>
+          <w:sz w:val="40"/>
+          <w:szCs w:val="40"/>
+        </w:rPr>
+        <w:t xml:space="preserve"> </w:t>
+      </w:r>
+      <w:proofErr w:type="spellStart"/>
+      <w:r>
+        <w:rPr>
+          <w:rFonts w:ascii="BRH Devanagari RN" w:hAnsi="BRH Devanagari RN" w:cs="BRH Devanagari RN"/>
+          <w:color w:val="000000"/>
+          <w:sz w:val="40"/>
+          <w:szCs w:val="40"/>
+        </w:rPr>
+        <w:t>zÉUhÉÇ</w:t>
+      </w:r>
+      <w:proofErr w:type="spellEnd"/>
+      <w:r>
+        <w:rPr>
+          <w:rFonts w:ascii="BRH Devanagari RN" w:hAnsi="BRH Devanagari RN" w:cs="BRH Devanagari RN"/>
+          <w:color w:val="000000"/>
+          <w:sz w:val="40"/>
+          <w:szCs w:val="40"/>
+        </w:rPr>
+        <w:t xml:space="preserve"> </w:t>
+      </w:r>
+      <w:proofErr w:type="spellStart"/>
+      <w:r>
+        <w:rPr>
+          <w:rFonts w:ascii="BRH Devanagari RN" w:hAnsi="BRH Devanagari RN" w:cs="BRH Devanagari RN"/>
+          <w:color w:val="000000"/>
+          <w:sz w:val="40"/>
+          <w:szCs w:val="40"/>
+        </w:rPr>
+        <w:t>qÉqÉ</w:t>
       </w:r>
       <w:proofErr w:type="spellEnd"/>
       <w:r>
@@ -27039,47 +26756,67 @@
           <w:sz w:val="40"/>
           <w:szCs w:val="40"/>
         </w:rPr>
-        <w:t>eÉlqÉÉliÉU</w:t>
-      </w:r>
-      <w:proofErr w:type="spellEnd"/>
-      <w:r>
-        <w:rPr>
-          <w:rFonts w:ascii="BRH Devanagari RN" w:hAnsi="BRH Devanagari RN" w:cs="BRH Devanagari RN"/>
-          <w:color w:val="000000"/>
-          <w:sz w:val="40"/>
-          <w:szCs w:val="40"/>
-        </w:rPr>
-        <w:t xml:space="preserve"> </w:t>
-      </w:r>
-      <w:proofErr w:type="spellStart"/>
-      <w:r>
-        <w:rPr>
-          <w:rFonts w:ascii="BRH Devanagari RN" w:hAnsi="BRH Devanagari RN" w:cs="BRH Devanagari RN"/>
-          <w:color w:val="000000"/>
-          <w:sz w:val="40"/>
-          <w:szCs w:val="40"/>
-        </w:rPr>
-        <w:t>xÉWûxÉëåwÉÑ</w:t>
-      </w:r>
-      <w:proofErr w:type="spellEnd"/>
-      <w:r>
-        <w:rPr>
-          <w:rFonts w:ascii="BRH Devanagari RN" w:hAnsi="BRH Devanagari RN" w:cs="BRH Devanagari RN"/>
-          <w:color w:val="000000"/>
-          <w:sz w:val="40"/>
-          <w:szCs w:val="40"/>
-        </w:rPr>
-        <w:t xml:space="preserve"> SÉËU±Ç </w:t>
-      </w:r>
-      <w:proofErr w:type="spellStart"/>
-      <w:r>
-        <w:rPr>
-          <w:rFonts w:ascii="BRH Devanagari RN" w:hAnsi="BRH Devanagari RN" w:cs="BRH Devanagari RN"/>
-          <w:color w:val="000000"/>
-          <w:sz w:val="40"/>
-          <w:szCs w:val="40"/>
-        </w:rPr>
-        <w:t>lÉÉåmÉeÉÉrÉiÉå</w:t>
+        <w:t>iÉxqÉÉiÉç</w:t>
+      </w:r>
+      <w:proofErr w:type="spellEnd"/>
+      <w:r>
+        <w:rPr>
+          <w:rFonts w:ascii="BRH Devanagari RN" w:hAnsi="BRH Devanagari RN" w:cs="BRH Devanagari RN"/>
+          <w:color w:val="000000"/>
+          <w:sz w:val="40"/>
+          <w:szCs w:val="40"/>
+        </w:rPr>
+        <w:t xml:space="preserve"> </w:t>
+      </w:r>
+      <w:proofErr w:type="spellStart"/>
+      <w:r>
+        <w:rPr>
+          <w:rFonts w:ascii="BRH Devanagari RN" w:hAnsi="BRH Devanagari RN" w:cs="BRH Devanagari RN"/>
+          <w:color w:val="000000"/>
+          <w:sz w:val="40"/>
+          <w:szCs w:val="40"/>
+        </w:rPr>
+        <w:t>MüÉÂhrÉpÉÉuÉålÉ</w:t>
+      </w:r>
+      <w:proofErr w:type="spellEnd"/>
+      <w:r>
+        <w:rPr>
+          <w:rFonts w:ascii="BRH Devanagari RN" w:hAnsi="BRH Devanagari RN" w:cs="BRH Devanagari RN"/>
+          <w:color w:val="000000"/>
+          <w:sz w:val="40"/>
+          <w:szCs w:val="40"/>
+        </w:rPr>
+        <w:t xml:space="preserve"> U¤É </w:t>
+      </w:r>
+      <w:proofErr w:type="spellStart"/>
+      <w:r>
+        <w:rPr>
+          <w:rFonts w:ascii="BRH Devanagari RN" w:hAnsi="BRH Devanagari RN" w:cs="BRH Devanagari RN"/>
+          <w:color w:val="000000"/>
+          <w:sz w:val="40"/>
+          <w:szCs w:val="40"/>
+        </w:rPr>
+        <w:t>U¤É</w:t>
+      </w:r>
+      <w:proofErr w:type="spellEnd"/>
+      <w:r>
+        <w:rPr>
+          <w:rFonts w:ascii="BRH Devanagari RN" w:hAnsi="BRH Devanagari RN" w:cs="BRH Devanagari RN"/>
+          <w:color w:val="000000"/>
+          <w:sz w:val="40"/>
+          <w:szCs w:val="40"/>
+        </w:rPr>
+        <w:t xml:space="preserve"> </w:t>
+      </w:r>
+      <w:proofErr w:type="spellStart"/>
+      <w:r>
+        <w:rPr>
+          <w:rFonts w:ascii="BRH Devanagari RN" w:hAnsi="BRH Devanagari RN" w:cs="BRH Devanagari RN"/>
+          <w:color w:val="000000"/>
+          <w:sz w:val="40"/>
+          <w:szCs w:val="40"/>
+        </w:rPr>
+        <w:t>ÌSuÉÉMüU</w:t>
       </w:r>
       <w:proofErr w:type="spellEnd"/>
       <w:r>
@@ -27119,77 +26856,117 @@
           <w:sz w:val="40"/>
           <w:szCs w:val="40"/>
         </w:rPr>
-        <w:t xml:space="preserve">49. rÉS¤ÉUmÉSpÉë¹Ç </w:t>
-      </w:r>
-      <w:proofErr w:type="spellStart"/>
-      <w:r>
-        <w:rPr>
-          <w:rFonts w:ascii="BRH Devanagari RN" w:hAnsi="BRH Devanagari RN" w:cs="BRH Devanagari RN"/>
-          <w:color w:val="000000"/>
-          <w:sz w:val="40"/>
-          <w:szCs w:val="40"/>
-        </w:rPr>
-        <w:t>qÉÉ§ÉÉWûÏlÉÇ</w:t>
-      </w:r>
-      <w:proofErr w:type="spellEnd"/>
-      <w:r>
-        <w:rPr>
-          <w:rFonts w:ascii="BRH Devanagari RN" w:hAnsi="BRH Devanagari RN" w:cs="BRH Devanagari RN"/>
-          <w:color w:val="000000"/>
-          <w:sz w:val="40"/>
-          <w:szCs w:val="40"/>
-        </w:rPr>
-        <w:t xml:space="preserve"> </w:t>
-      </w:r>
-      <w:proofErr w:type="spellStart"/>
-      <w:r>
-        <w:rPr>
-          <w:rFonts w:ascii="BRH Devanagari RN" w:hAnsi="BRH Devanagari RN" w:cs="BRH Devanagari RN"/>
-          <w:color w:val="000000"/>
-          <w:sz w:val="40"/>
-          <w:szCs w:val="40"/>
-        </w:rPr>
-        <w:t>iÉÑ</w:t>
-      </w:r>
-      <w:proofErr w:type="spellEnd"/>
-      <w:r>
-        <w:rPr>
-          <w:rFonts w:ascii="BRH Devanagari RN" w:hAnsi="BRH Devanagari RN" w:cs="BRH Devanagari RN"/>
-          <w:color w:val="000000"/>
-          <w:sz w:val="40"/>
-          <w:szCs w:val="40"/>
-        </w:rPr>
-        <w:t xml:space="preserve"> </w:t>
-      </w:r>
-      <w:proofErr w:type="spellStart"/>
-      <w:r>
-        <w:rPr>
-          <w:rFonts w:ascii="BRH Devanagari RN" w:hAnsi="BRH Devanagari RN" w:cs="BRH Devanagari RN"/>
-          <w:color w:val="000000"/>
-          <w:sz w:val="40"/>
-          <w:szCs w:val="40"/>
-        </w:rPr>
-        <w:t>rÉSè</w:t>
-      </w:r>
-      <w:proofErr w:type="spellEnd"/>
-      <w:r>
-        <w:rPr>
-          <w:rFonts w:ascii="BRH Devanagari RN" w:hAnsi="BRH Devanagari RN" w:cs="BRH Devanagari RN"/>
-          <w:color w:val="000000"/>
-          <w:sz w:val="40"/>
-          <w:szCs w:val="40"/>
-        </w:rPr>
-        <w:t xml:space="preserve"> </w:t>
-      </w:r>
-      <w:proofErr w:type="spellStart"/>
-      <w:r>
-        <w:rPr>
-          <w:rFonts w:ascii="BRH Devanagari RN" w:hAnsi="BRH Devanagari RN" w:cs="BRH Devanagari RN"/>
-          <w:color w:val="000000"/>
-          <w:sz w:val="40"/>
-          <w:szCs w:val="40"/>
-        </w:rPr>
-        <w:t>pÉuÉåiÉç</w:t>
+        <w:t xml:space="preserve">48. </w:t>
+      </w:r>
+      <w:proofErr w:type="spellStart"/>
+      <w:r>
+        <w:rPr>
+          <w:rFonts w:ascii="BRH Devanagari RN" w:hAnsi="BRH Devanagari RN" w:cs="BRH Devanagari RN"/>
+          <w:color w:val="000000"/>
+          <w:sz w:val="40"/>
+          <w:szCs w:val="40"/>
+        </w:rPr>
+        <w:t>AÉÌSirÉxrÉ</w:t>
+      </w:r>
+      <w:proofErr w:type="spellEnd"/>
+      <w:r>
+        <w:rPr>
+          <w:rFonts w:ascii="BRH Devanagari RN" w:hAnsi="BRH Devanagari RN" w:cs="BRH Devanagari RN"/>
+          <w:color w:val="000000"/>
+          <w:sz w:val="40"/>
+          <w:szCs w:val="40"/>
+        </w:rPr>
+        <w:t xml:space="preserve"> </w:t>
+      </w:r>
+      <w:proofErr w:type="spellStart"/>
+      <w:r>
+        <w:rPr>
+          <w:rFonts w:ascii="BRH Devanagari RN" w:hAnsi="BRH Devanagari RN" w:cs="BRH Devanagari RN"/>
+          <w:color w:val="000000"/>
+          <w:sz w:val="40"/>
+          <w:szCs w:val="40"/>
+        </w:rPr>
+        <w:t>lÉqÉxMüÉUÉlÉç</w:t>
+      </w:r>
+      <w:proofErr w:type="spellEnd"/>
+      <w:r>
+        <w:rPr>
+          <w:rFonts w:ascii="BRH Devanagari RN" w:hAnsi="BRH Devanagari RN" w:cs="BRH Devanagari RN"/>
+          <w:color w:val="000000"/>
+          <w:sz w:val="40"/>
+          <w:szCs w:val="40"/>
+        </w:rPr>
+        <w:t xml:space="preserve"> </w:t>
+      </w:r>
+      <w:proofErr w:type="spellStart"/>
+      <w:r>
+        <w:rPr>
+          <w:rFonts w:ascii="BRH Devanagari RN" w:hAnsi="BRH Devanagari RN" w:cs="BRH Devanagari RN"/>
+          <w:color w:val="000000"/>
+          <w:sz w:val="40"/>
+          <w:szCs w:val="40"/>
+        </w:rPr>
+        <w:t>rÉå</w:t>
+      </w:r>
+      <w:proofErr w:type="spellEnd"/>
+      <w:r>
+        <w:rPr>
+          <w:rFonts w:ascii="BRH Devanagari RN" w:hAnsi="BRH Devanagari RN" w:cs="BRH Devanagari RN"/>
+          <w:color w:val="000000"/>
+          <w:sz w:val="40"/>
+          <w:szCs w:val="40"/>
+        </w:rPr>
+        <w:t xml:space="preserve"> </w:t>
+      </w:r>
+      <w:proofErr w:type="spellStart"/>
+      <w:r>
+        <w:rPr>
+          <w:rFonts w:ascii="BRH Devanagari RN" w:hAnsi="BRH Devanagari RN" w:cs="BRH Devanagari RN"/>
+          <w:color w:val="000000"/>
+          <w:sz w:val="40"/>
+          <w:szCs w:val="40"/>
+        </w:rPr>
+        <w:t>MÑüuÉïÎliÉ</w:t>
+      </w:r>
+      <w:proofErr w:type="spellEnd"/>
+      <w:r>
+        <w:rPr>
+          <w:rFonts w:ascii="BRH Devanagari RN" w:hAnsi="BRH Devanagari RN" w:cs="BRH Devanagari RN"/>
+          <w:color w:val="000000"/>
+          <w:sz w:val="40"/>
+          <w:szCs w:val="40"/>
+        </w:rPr>
+        <w:t xml:space="preserve"> </w:t>
+      </w:r>
+      <w:proofErr w:type="spellStart"/>
+      <w:r>
+        <w:rPr>
+          <w:rFonts w:ascii="BRH Devanagari RN" w:hAnsi="BRH Devanagari RN" w:cs="BRH Devanagari RN"/>
+          <w:color w:val="000000"/>
+          <w:sz w:val="40"/>
+          <w:szCs w:val="40"/>
+        </w:rPr>
+        <w:t>ÌSlÉå</w:t>
+      </w:r>
+      <w:proofErr w:type="spellEnd"/>
+      <w:r>
+        <w:rPr>
+          <w:rFonts w:ascii="BRH Devanagari RN" w:hAnsi="BRH Devanagari RN" w:cs="BRH Devanagari RN"/>
+          <w:color w:val="000000"/>
+          <w:sz w:val="40"/>
+          <w:szCs w:val="40"/>
+        </w:rPr>
+        <w:t xml:space="preserve"> </w:t>
+      </w:r>
+      <w:proofErr w:type="spellStart"/>
+      <w:r>
+        <w:rPr>
+          <w:rFonts w:ascii="BRH Devanagari RN" w:hAnsi="BRH Devanagari RN" w:cs="BRH Devanagari RN"/>
+          <w:color w:val="000000"/>
+          <w:sz w:val="40"/>
+          <w:szCs w:val="40"/>
+        </w:rPr>
+        <w:t>ÌSlÉå</w:t>
       </w:r>
       <w:proofErr w:type="spellEnd"/>
       <w:r>
@@ -27225,127 +27002,47 @@
           <w:sz w:val="40"/>
           <w:szCs w:val="40"/>
         </w:rPr>
-        <w:t>iÉiÉç</w:t>
-      </w:r>
-      <w:proofErr w:type="spellEnd"/>
-      <w:r>
-        <w:rPr>
-          <w:rFonts w:ascii="BRH Devanagari RN" w:hAnsi="BRH Devanagari RN" w:cs="BRH Devanagari RN"/>
-          <w:color w:val="000000"/>
-          <w:sz w:val="40"/>
-          <w:szCs w:val="40"/>
-        </w:rPr>
-        <w:t xml:space="preserve"> </w:t>
-      </w:r>
-      <w:proofErr w:type="spellStart"/>
-      <w:r>
-        <w:rPr>
-          <w:rFonts w:ascii="BRH Devanagari RN" w:hAnsi="BRH Devanagari RN" w:cs="BRH Devanagari RN"/>
-          <w:color w:val="000000"/>
-          <w:sz w:val="40"/>
-          <w:szCs w:val="40"/>
-        </w:rPr>
-        <w:t>xÉuÉïÇ</w:t>
-      </w:r>
-      <w:proofErr w:type="spellEnd"/>
-      <w:r>
-        <w:rPr>
-          <w:rFonts w:ascii="BRH Devanagari RN" w:hAnsi="BRH Devanagari RN" w:cs="BRH Devanagari RN"/>
-          <w:color w:val="000000"/>
-          <w:sz w:val="40"/>
-          <w:szCs w:val="40"/>
-        </w:rPr>
-        <w:t xml:space="preserve"> ¤</w:t>
-      </w:r>
-      <w:proofErr w:type="spellStart"/>
-      <w:r>
-        <w:rPr>
-          <w:rFonts w:ascii="BRH Devanagari RN" w:hAnsi="BRH Devanagari RN" w:cs="BRH Devanagari RN"/>
-          <w:color w:val="000000"/>
-          <w:sz w:val="40"/>
-          <w:szCs w:val="40"/>
-        </w:rPr>
-        <w:t>ÉqrÉiÉÉÇ</w:t>
-      </w:r>
-      <w:proofErr w:type="spellEnd"/>
-      <w:r>
-        <w:rPr>
-          <w:rFonts w:ascii="BRH Devanagari RN" w:hAnsi="BRH Devanagari RN" w:cs="BRH Devanagari RN"/>
-          <w:color w:val="000000"/>
-          <w:sz w:val="40"/>
-          <w:szCs w:val="40"/>
-        </w:rPr>
-        <w:t xml:space="preserve"> </w:t>
-      </w:r>
-      <w:proofErr w:type="spellStart"/>
-      <w:r>
-        <w:rPr>
-          <w:rFonts w:ascii="BRH Devanagari RN" w:hAnsi="BRH Devanagari RN" w:cs="BRH Devanagari RN"/>
-          <w:color w:val="000000"/>
-          <w:sz w:val="40"/>
-          <w:szCs w:val="40"/>
-        </w:rPr>
-        <w:t>SåuÉ</w:t>
-      </w:r>
-      <w:proofErr w:type="spellEnd"/>
-      <w:r>
-        <w:rPr>
-          <w:rFonts w:ascii="BRH Devanagari RN" w:hAnsi="BRH Devanagari RN" w:cs="BRH Devanagari RN"/>
-          <w:color w:val="000000"/>
-          <w:sz w:val="40"/>
-          <w:szCs w:val="40"/>
-        </w:rPr>
-        <w:t xml:space="preserve"> </w:t>
-      </w:r>
-      <w:proofErr w:type="spellStart"/>
-      <w:r>
-        <w:rPr>
-          <w:rFonts w:ascii="BRH Devanagari RN" w:hAnsi="BRH Devanagari RN" w:cs="BRH Devanagari RN"/>
-          <w:color w:val="000000"/>
-          <w:sz w:val="40"/>
-          <w:szCs w:val="40"/>
-        </w:rPr>
-        <w:t>ÌSuÉÉMüU</w:t>
-      </w:r>
-      <w:proofErr w:type="spellEnd"/>
-      <w:r>
-        <w:rPr>
-          <w:rFonts w:ascii="BRH Devanagari RN" w:hAnsi="BRH Devanagari RN" w:cs="BRH Devanagari RN"/>
-          <w:color w:val="000000"/>
-          <w:sz w:val="40"/>
-          <w:szCs w:val="40"/>
-        </w:rPr>
-        <w:t xml:space="preserve"> </w:t>
-      </w:r>
-      <w:proofErr w:type="spellStart"/>
-      <w:r>
-        <w:rPr>
-          <w:rFonts w:ascii="BRH Devanagari RN" w:hAnsi="BRH Devanagari RN" w:cs="BRH Devanagari RN"/>
-          <w:color w:val="000000"/>
-          <w:sz w:val="40"/>
-          <w:szCs w:val="40"/>
-        </w:rPr>
-        <w:t>lÉqÉÉåÅxiÉÑ</w:t>
-      </w:r>
-      <w:proofErr w:type="spellEnd"/>
-      <w:r>
-        <w:rPr>
-          <w:rFonts w:ascii="BRH Devanagari RN" w:hAnsi="BRH Devanagari RN" w:cs="BRH Devanagari RN"/>
-          <w:color w:val="000000"/>
-          <w:sz w:val="40"/>
-          <w:szCs w:val="40"/>
-        </w:rPr>
-        <w:t xml:space="preserve"> </w:t>
-      </w:r>
-      <w:proofErr w:type="spellStart"/>
-      <w:r>
-        <w:rPr>
-          <w:rFonts w:ascii="BRH Devanagari RN" w:hAnsi="BRH Devanagari RN" w:cs="BRH Devanagari RN"/>
-          <w:color w:val="000000"/>
-          <w:sz w:val="40"/>
-          <w:szCs w:val="40"/>
-        </w:rPr>
-        <w:t>iÉå</w:t>
+        <w:t>eÉlqÉÉliÉU</w:t>
+      </w:r>
+      <w:proofErr w:type="spellEnd"/>
+      <w:r>
+        <w:rPr>
+          <w:rFonts w:ascii="BRH Devanagari RN" w:hAnsi="BRH Devanagari RN" w:cs="BRH Devanagari RN"/>
+          <w:color w:val="000000"/>
+          <w:sz w:val="40"/>
+          <w:szCs w:val="40"/>
+        </w:rPr>
+        <w:t xml:space="preserve"> </w:t>
+      </w:r>
+      <w:proofErr w:type="spellStart"/>
+      <w:r>
+        <w:rPr>
+          <w:rFonts w:ascii="BRH Devanagari RN" w:hAnsi="BRH Devanagari RN" w:cs="BRH Devanagari RN"/>
+          <w:color w:val="000000"/>
+          <w:sz w:val="40"/>
+          <w:szCs w:val="40"/>
+        </w:rPr>
+        <w:t>xÉWûxÉëåwÉÑ</w:t>
+      </w:r>
+      <w:proofErr w:type="spellEnd"/>
+      <w:r>
+        <w:rPr>
+          <w:rFonts w:ascii="BRH Devanagari RN" w:hAnsi="BRH Devanagari RN" w:cs="BRH Devanagari RN"/>
+          <w:color w:val="000000"/>
+          <w:sz w:val="40"/>
+          <w:szCs w:val="40"/>
+        </w:rPr>
+        <w:t xml:space="preserve"> SÉËU±Ç </w:t>
+      </w:r>
+      <w:proofErr w:type="spellStart"/>
+      <w:r>
+        <w:rPr>
+          <w:rFonts w:ascii="BRH Devanagari RN" w:hAnsi="BRH Devanagari RN" w:cs="BRH Devanagari RN"/>
+          <w:color w:val="000000"/>
+          <w:sz w:val="40"/>
+          <w:szCs w:val="40"/>
+        </w:rPr>
+        <w:t>lÉÉåmÉeÉÉrÉiÉå</w:t>
       </w:r>
       <w:proofErr w:type="spellEnd"/>
       <w:r>
@@ -27385,97 +27082,77 @@
           <w:sz w:val="40"/>
           <w:szCs w:val="40"/>
         </w:rPr>
-        <w:t xml:space="preserve">50. </w:t>
-      </w:r>
-      <w:proofErr w:type="spellStart"/>
-      <w:r>
-        <w:rPr>
-          <w:rFonts w:ascii="BRH Devanagari RN" w:hAnsi="BRH Devanagari RN" w:cs="BRH Devanagari RN"/>
-          <w:color w:val="000000"/>
-          <w:sz w:val="40"/>
-          <w:szCs w:val="40"/>
-        </w:rPr>
-        <w:t>ÌuÉxÉaaÉï</w:t>
-      </w:r>
-      <w:proofErr w:type="spellEnd"/>
-      <w:r>
-        <w:rPr>
-          <w:rFonts w:ascii="BRH Devanagari RN" w:hAnsi="BRH Devanagari RN" w:cs="BRH Devanagari RN"/>
-          <w:color w:val="000000"/>
-          <w:sz w:val="40"/>
-          <w:szCs w:val="40"/>
-        </w:rPr>
-        <w:t xml:space="preserve"> </w:t>
-      </w:r>
-      <w:proofErr w:type="spellStart"/>
-      <w:r>
-        <w:rPr>
-          <w:rFonts w:ascii="BRH Devanagari RN" w:hAnsi="BRH Devanagari RN" w:cs="BRH Devanagari RN"/>
-          <w:color w:val="000000"/>
-          <w:sz w:val="40"/>
-          <w:szCs w:val="40"/>
-        </w:rPr>
-        <w:t>ÌoÉlSÒ</w:t>
-      </w:r>
-      <w:proofErr w:type="spellEnd"/>
-      <w:r>
-        <w:rPr>
-          <w:rFonts w:ascii="BRH Devanagari RN" w:hAnsi="BRH Devanagari RN" w:cs="BRH Devanagari RN"/>
-          <w:color w:val="000000"/>
-          <w:sz w:val="40"/>
-          <w:szCs w:val="40"/>
-        </w:rPr>
-        <w:t xml:space="preserve"> </w:t>
-      </w:r>
-      <w:proofErr w:type="spellStart"/>
-      <w:r>
-        <w:rPr>
-          <w:rFonts w:ascii="BRH Devanagari RN" w:hAnsi="BRH Devanagari RN" w:cs="BRH Devanagari RN"/>
-          <w:color w:val="000000"/>
-          <w:sz w:val="40"/>
-          <w:szCs w:val="40"/>
-        </w:rPr>
-        <w:t>qÉÉ§ÉÉÍhÉ</w:t>
-      </w:r>
-      <w:proofErr w:type="spellEnd"/>
-      <w:r>
-        <w:rPr>
-          <w:rFonts w:ascii="BRH Devanagari RN" w:hAnsi="BRH Devanagari RN" w:cs="BRH Devanagari RN"/>
-          <w:color w:val="000000"/>
-          <w:sz w:val="40"/>
-          <w:szCs w:val="40"/>
-        </w:rPr>
-        <w:t xml:space="preserve"> </w:t>
-      </w:r>
-      <w:proofErr w:type="spellStart"/>
-      <w:r>
-        <w:rPr>
-          <w:rFonts w:ascii="BRH Devanagari RN" w:hAnsi="BRH Devanagari RN" w:cs="BRH Devanagari RN"/>
-          <w:color w:val="000000"/>
-          <w:sz w:val="40"/>
-          <w:szCs w:val="40"/>
-        </w:rPr>
-        <w:t>mÉSmÉÉSÉ¤ÉUÉÍhÉ</w:t>
-      </w:r>
-      <w:proofErr w:type="spellEnd"/>
-      <w:r>
-        <w:rPr>
-          <w:rFonts w:ascii="BRH Devanagari RN" w:hAnsi="BRH Devanagari RN" w:cs="BRH Devanagari RN"/>
-          <w:color w:val="000000"/>
-          <w:sz w:val="40"/>
-          <w:szCs w:val="40"/>
-        </w:rPr>
-        <w:t xml:space="preserve"> </w:t>
-      </w:r>
-      <w:proofErr w:type="spellStart"/>
-      <w:r>
-        <w:rPr>
-          <w:rFonts w:ascii="BRH Devanagari RN" w:hAnsi="BRH Devanagari RN" w:cs="BRH Devanagari RN"/>
-          <w:color w:val="000000"/>
-          <w:sz w:val="40"/>
-          <w:szCs w:val="40"/>
-        </w:rPr>
-        <w:t>cÉ</w:t>
+        <w:t xml:space="preserve">49. rÉS¤ÉUmÉSpÉë¹Ç </w:t>
+      </w:r>
+      <w:proofErr w:type="spellStart"/>
+      <w:r>
+        <w:rPr>
+          <w:rFonts w:ascii="BRH Devanagari RN" w:hAnsi="BRH Devanagari RN" w:cs="BRH Devanagari RN"/>
+          <w:color w:val="000000"/>
+          <w:sz w:val="40"/>
+          <w:szCs w:val="40"/>
+        </w:rPr>
+        <w:t>qÉÉ§ÉÉWûÏlÉÇ</w:t>
+      </w:r>
+      <w:proofErr w:type="spellEnd"/>
+      <w:r>
+        <w:rPr>
+          <w:rFonts w:ascii="BRH Devanagari RN" w:hAnsi="BRH Devanagari RN" w:cs="BRH Devanagari RN"/>
+          <w:color w:val="000000"/>
+          <w:sz w:val="40"/>
+          <w:szCs w:val="40"/>
+        </w:rPr>
+        <w:t xml:space="preserve"> </w:t>
+      </w:r>
+      <w:proofErr w:type="spellStart"/>
+      <w:r>
+        <w:rPr>
+          <w:rFonts w:ascii="BRH Devanagari RN" w:hAnsi="BRH Devanagari RN" w:cs="BRH Devanagari RN"/>
+          <w:color w:val="000000"/>
+          <w:sz w:val="40"/>
+          <w:szCs w:val="40"/>
+        </w:rPr>
+        <w:t>iÉÑ</w:t>
+      </w:r>
+      <w:proofErr w:type="spellEnd"/>
+      <w:r>
+        <w:rPr>
+          <w:rFonts w:ascii="BRH Devanagari RN" w:hAnsi="BRH Devanagari RN" w:cs="BRH Devanagari RN"/>
+          <w:color w:val="000000"/>
+          <w:sz w:val="40"/>
+          <w:szCs w:val="40"/>
+        </w:rPr>
+        <w:t xml:space="preserve"> </w:t>
+      </w:r>
+      <w:proofErr w:type="spellStart"/>
+      <w:r>
+        <w:rPr>
+          <w:rFonts w:ascii="BRH Devanagari RN" w:hAnsi="BRH Devanagari RN" w:cs="BRH Devanagari RN"/>
+          <w:color w:val="000000"/>
+          <w:sz w:val="40"/>
+          <w:szCs w:val="40"/>
+        </w:rPr>
+        <w:t>rÉSè</w:t>
+      </w:r>
+      <w:proofErr w:type="spellEnd"/>
+      <w:r>
+        <w:rPr>
+          <w:rFonts w:ascii="BRH Devanagari RN" w:hAnsi="BRH Devanagari RN" w:cs="BRH Devanagari RN"/>
+          <w:color w:val="000000"/>
+          <w:sz w:val="40"/>
+          <w:szCs w:val="40"/>
+        </w:rPr>
+        <w:t xml:space="preserve"> </w:t>
+      </w:r>
+      <w:proofErr w:type="spellStart"/>
+      <w:r>
+        <w:rPr>
+          <w:rFonts w:ascii="BRH Devanagari RN" w:hAnsi="BRH Devanagari RN" w:cs="BRH Devanagari RN"/>
+          <w:color w:val="000000"/>
+          <w:sz w:val="40"/>
+          <w:szCs w:val="40"/>
+        </w:rPr>
+        <w:t>pÉuÉåiÉç</w:t>
       </w:r>
       <w:proofErr w:type="spellEnd"/>
       <w:r>
@@ -27511,27 +27188,27 @@
           <w:sz w:val="40"/>
           <w:szCs w:val="40"/>
         </w:rPr>
-        <w:t>lrÉÔlÉÉÌlÉ</w:t>
-      </w:r>
-      <w:proofErr w:type="spellEnd"/>
-      <w:r>
-        <w:rPr>
-          <w:rFonts w:ascii="BRH Devanagari RN" w:hAnsi="BRH Devanagari RN" w:cs="BRH Devanagari RN"/>
-          <w:color w:val="000000"/>
-          <w:sz w:val="40"/>
-          <w:szCs w:val="40"/>
-        </w:rPr>
-        <w:t xml:space="preserve"> </w:t>
-      </w:r>
-      <w:proofErr w:type="spellStart"/>
-      <w:r>
-        <w:rPr>
-          <w:rFonts w:ascii="BRH Devanagari RN" w:hAnsi="BRH Devanagari RN" w:cs="BRH Devanagari RN"/>
-          <w:color w:val="000000"/>
-          <w:sz w:val="40"/>
-          <w:szCs w:val="40"/>
-        </w:rPr>
-        <w:t>cÉÉÌiÉËU£üÉÌlÉ</w:t>
+        <w:t>iÉiÉç</w:t>
+      </w:r>
+      <w:proofErr w:type="spellEnd"/>
+      <w:r>
+        <w:rPr>
+          <w:rFonts w:ascii="BRH Devanagari RN" w:hAnsi="BRH Devanagari RN" w:cs="BRH Devanagari RN"/>
+          <w:color w:val="000000"/>
+          <w:sz w:val="40"/>
+          <w:szCs w:val="40"/>
+        </w:rPr>
+        <w:t xml:space="preserve"> </w:t>
+      </w:r>
+      <w:proofErr w:type="spellStart"/>
+      <w:r>
+        <w:rPr>
+          <w:rFonts w:ascii="BRH Devanagari RN" w:hAnsi="BRH Devanagari RN" w:cs="BRH Devanagari RN"/>
+          <w:color w:val="000000"/>
+          <w:sz w:val="40"/>
+          <w:szCs w:val="40"/>
+        </w:rPr>
+        <w:t>xÉuÉïÇ</w:t>
       </w:r>
       <w:proofErr w:type="spellEnd"/>
       <w:r>
@@ -27551,27 +27228,27 @@
           <w:sz w:val="40"/>
           <w:szCs w:val="40"/>
         </w:rPr>
-        <w:t>ÉqÉxuÉ</w:t>
-      </w:r>
-      <w:proofErr w:type="spellEnd"/>
-      <w:r>
-        <w:rPr>
-          <w:rFonts w:ascii="BRH Devanagari RN" w:hAnsi="BRH Devanagari RN" w:cs="BRH Devanagari RN"/>
-          <w:color w:val="000000"/>
-          <w:sz w:val="40"/>
-          <w:szCs w:val="40"/>
-        </w:rPr>
-        <w:t xml:space="preserve"> </w:t>
-      </w:r>
-      <w:proofErr w:type="spellStart"/>
-      <w:r>
-        <w:rPr>
-          <w:rFonts w:ascii="BRH Devanagari RN" w:hAnsi="BRH Devanagari RN" w:cs="BRH Devanagari RN"/>
-          <w:color w:val="000000"/>
-          <w:sz w:val="40"/>
-          <w:szCs w:val="40"/>
-        </w:rPr>
-        <w:t>cÉ</w:t>
+        <w:t>ÉqrÉiÉÉÇ</w:t>
+      </w:r>
+      <w:proofErr w:type="spellEnd"/>
+      <w:r>
+        <w:rPr>
+          <w:rFonts w:ascii="BRH Devanagari RN" w:hAnsi="BRH Devanagari RN" w:cs="BRH Devanagari RN"/>
+          <w:color w:val="000000"/>
+          <w:sz w:val="40"/>
+          <w:szCs w:val="40"/>
+        </w:rPr>
+        <w:t xml:space="preserve"> </w:t>
+      </w:r>
+      <w:proofErr w:type="spellStart"/>
+      <w:r>
+        <w:rPr>
+          <w:rFonts w:ascii="BRH Devanagari RN" w:hAnsi="BRH Devanagari RN" w:cs="BRH Devanagari RN"/>
+          <w:color w:val="000000"/>
+          <w:sz w:val="40"/>
+          <w:szCs w:val="40"/>
+        </w:rPr>
+        <w:t>SåuÉ</w:t>
       </w:r>
       <w:proofErr w:type="spellEnd"/>
       <w:r>
@@ -27601,125 +27278,47 @@
           <w:sz w:val="40"/>
           <w:szCs w:val="40"/>
         </w:rPr>
+        <w:t xml:space="preserve"> </w:t>
+      </w:r>
+      <w:proofErr w:type="spellStart"/>
+      <w:r>
+        <w:rPr>
+          <w:rFonts w:ascii="BRH Devanagari RN" w:hAnsi="BRH Devanagari RN" w:cs="BRH Devanagari RN"/>
+          <w:color w:val="000000"/>
+          <w:sz w:val="40"/>
+          <w:szCs w:val="40"/>
+        </w:rPr>
+        <w:t>lÉqÉÉåÅxiÉÑ</w:t>
+      </w:r>
+      <w:proofErr w:type="spellEnd"/>
+      <w:r>
+        <w:rPr>
+          <w:rFonts w:ascii="BRH Devanagari RN" w:hAnsi="BRH Devanagari RN" w:cs="BRH Devanagari RN"/>
+          <w:color w:val="000000"/>
+          <w:sz w:val="40"/>
+          <w:szCs w:val="40"/>
+        </w:rPr>
+        <w:t xml:space="preserve"> </w:t>
+      </w:r>
+      <w:proofErr w:type="spellStart"/>
+      <w:r>
+        <w:rPr>
+          <w:rFonts w:ascii="BRH Devanagari RN" w:hAnsi="BRH Devanagari RN" w:cs="BRH Devanagari RN"/>
+          <w:color w:val="000000"/>
+          <w:sz w:val="40"/>
+          <w:szCs w:val="40"/>
+        </w:rPr>
+        <w:t>iÉå</w:t>
+      </w:r>
+      <w:proofErr w:type="spellEnd"/>
+      <w:r>
+        <w:rPr>
+          <w:rFonts w:ascii="BRH Devanagari RN" w:hAnsi="BRH Devanagari RN" w:cs="BRH Devanagari RN"/>
+          <w:color w:val="000000"/>
+          <w:sz w:val="40"/>
+          <w:szCs w:val="40"/>
+        </w:rPr>
         <w:t xml:space="preserve"> || </w:t>
-      </w:r>
-    </w:p>
-    <w:p>
-      <w:pPr>
-        <w:widowControl w:val="0"/>
-        <w:autoSpaceDE w:val="0"/>
-        <w:autoSpaceDN w:val="0"/>
-        <w:adjustRightInd w:val="0"/>
-        <w:spacing w:after="0" w:line="252" w:lineRule="auto"/>
-        <w:ind w:right="-279"/>
-        <w:rPr>
-          <w:rFonts w:ascii="BRH Devanagari RN" w:hAnsi="BRH Devanagari RN" w:cs="BRH Devanagari RN"/>
-          <w:color w:val="000000"/>
-          <w:sz w:val="40"/>
-          <w:szCs w:val="40"/>
-        </w:rPr>
-      </w:pPr>
-    </w:p>
-    <w:p>
-      <w:pPr>
-        <w:widowControl w:val="0"/>
-        <w:autoSpaceDE w:val="0"/>
-        <w:autoSpaceDN w:val="0"/>
-        <w:adjustRightInd w:val="0"/>
-        <w:spacing w:after="0" w:line="252" w:lineRule="auto"/>
-        <w:ind w:right="-279"/>
-        <w:rPr>
-          <w:rFonts w:ascii="BRH Devanagari RN" w:hAnsi="BRH Devanagari RN" w:cs="BRH Devanagari RN"/>
-          <w:color w:val="000000"/>
-          <w:sz w:val="40"/>
-          <w:szCs w:val="40"/>
-        </w:rPr>
-      </w:pPr>
-    </w:p>
-    <w:p>
-      <w:pPr>
-        <w:widowControl w:val="0"/>
-        <w:autoSpaceDE w:val="0"/>
-        <w:autoSpaceDN w:val="0"/>
-        <w:adjustRightInd w:val="0"/>
-        <w:spacing w:after="0" w:line="252" w:lineRule="auto"/>
-        <w:ind w:right="-279"/>
-        <w:rPr>
-          <w:rFonts w:ascii="BRH Devanagari RN" w:hAnsi="BRH Devanagari RN" w:cs="BRH Devanagari RN"/>
-          <w:color w:val="000000"/>
-          <w:sz w:val="40"/>
-          <w:szCs w:val="40"/>
-        </w:rPr>
-      </w:pPr>
-      <w:r>
-        <w:rPr>
-          <w:rFonts w:ascii="BRH Devanagari RN" w:hAnsi="BRH Devanagari RN" w:cs="BRH Devanagari RN"/>
-          <w:color w:val="000000"/>
-          <w:sz w:val="40"/>
-          <w:szCs w:val="40"/>
-        </w:rPr>
-        <w:lastRenderedPageBreak/>
-        <w:t>(</w:t>
-      </w:r>
-      <w:proofErr w:type="spellStart"/>
-      <w:r>
-        <w:rPr>
-          <w:rFonts w:ascii="BRH Devanagari RN" w:hAnsi="BRH Devanagari RN" w:cs="BRH Devanagari RN"/>
-          <w:color w:val="000000"/>
-          <w:sz w:val="40"/>
-          <w:szCs w:val="40"/>
-        </w:rPr>
-        <w:t>CÌiÉ</w:t>
-      </w:r>
-      <w:proofErr w:type="spellEnd"/>
-      <w:r>
-        <w:rPr>
-          <w:rFonts w:ascii="BRH Devanagari RN" w:hAnsi="BRH Devanagari RN" w:cs="BRH Devanagari RN"/>
-          <w:color w:val="000000"/>
-          <w:sz w:val="40"/>
-          <w:szCs w:val="40"/>
-        </w:rPr>
-        <w:t xml:space="preserve"> </w:t>
-      </w:r>
-      <w:proofErr w:type="spellStart"/>
-      <w:r>
-        <w:rPr>
-          <w:rFonts w:ascii="BRH Devanagari RN" w:hAnsi="BRH Devanagari RN" w:cs="BRH Devanagari RN"/>
-          <w:color w:val="000000"/>
-          <w:sz w:val="40"/>
-          <w:szCs w:val="40"/>
-        </w:rPr>
-        <w:t>lÉqÉxMüÉUÉlÉç</w:t>
-      </w:r>
-      <w:proofErr w:type="spellEnd"/>
-      <w:r>
-        <w:rPr>
-          <w:rFonts w:ascii="BRH Devanagari RN" w:hAnsi="BRH Devanagari RN" w:cs="BRH Devanagari RN"/>
-          <w:color w:val="000000"/>
-          <w:sz w:val="40"/>
-          <w:szCs w:val="40"/>
-        </w:rPr>
-        <w:t xml:space="preserve"> </w:t>
-      </w:r>
-      <w:proofErr w:type="spellStart"/>
-      <w:r>
-        <w:rPr>
-          <w:rFonts w:ascii="BRH Devanagari RN" w:hAnsi="BRH Devanagari RN" w:cs="BRH Devanagari RN"/>
-          <w:color w:val="000000"/>
-          <w:sz w:val="40"/>
-          <w:szCs w:val="40"/>
-        </w:rPr>
-        <w:t>M×üiuÉÉ</w:t>
-      </w:r>
-      <w:proofErr w:type="spellEnd"/>
-      <w:r>
-        <w:rPr>
-          <w:rFonts w:ascii="BRH Devanagari RN" w:hAnsi="BRH Devanagari RN" w:cs="BRH Devanagari RN"/>
-          <w:color w:val="000000"/>
-          <w:sz w:val="40"/>
-          <w:szCs w:val="40"/>
-        </w:rPr>
-        <w:t>)</w:t>
       </w:r>
     </w:p>
     <w:p>
@@ -27742,35 +27341,104 @@
           <w:szCs w:val="40"/>
         </w:rPr>
       </w:pPr>
-      <w:proofErr w:type="spellStart"/>
-      <w:r>
-        <w:rPr>
-          <w:rFonts w:ascii="BRH Devanagari RN" w:hAnsi="BRH Devanagari RN" w:cs="BRH Devanagari RN"/>
-          <w:color w:val="000000"/>
-          <w:sz w:val="40"/>
-          <w:szCs w:val="40"/>
-        </w:rPr>
-        <w:t>AÉåÇ</w:t>
-      </w:r>
-      <w:proofErr w:type="spellEnd"/>
-      <w:r>
-        <w:rPr>
-          <w:rFonts w:ascii="BRH Devanagari RN" w:hAnsi="BRH Devanagari RN" w:cs="BRH Devanagari RN"/>
-          <w:color w:val="000000"/>
-          <w:sz w:val="40"/>
-          <w:szCs w:val="40"/>
-        </w:rPr>
-        <w:t xml:space="preserve"> </w:t>
-      </w:r>
-      <w:proofErr w:type="spellStart"/>
-      <w:r>
-        <w:rPr>
-          <w:rFonts w:ascii="BRH Devanagari RN" w:hAnsi="BRH Devanagari RN" w:cs="BRH Devanagari RN"/>
-          <w:color w:val="000000"/>
-          <w:sz w:val="40"/>
-          <w:szCs w:val="40"/>
-        </w:rPr>
-        <w:t>pÉÑpÉÑïuÉxxÉÑuÉUÉåÇ</w:t>
+      <w:r>
+        <w:rPr>
+          <w:rFonts w:ascii="BRH Devanagari RN" w:hAnsi="BRH Devanagari RN" w:cs="BRH Devanagari RN"/>
+          <w:color w:val="000000"/>
+          <w:sz w:val="40"/>
+          <w:szCs w:val="40"/>
+        </w:rPr>
+        <w:t xml:space="preserve">50. </w:t>
+      </w:r>
+      <w:proofErr w:type="spellStart"/>
+      <w:r>
+        <w:rPr>
+          <w:rFonts w:ascii="BRH Devanagari RN" w:hAnsi="BRH Devanagari RN" w:cs="BRH Devanagari RN"/>
+          <w:color w:val="000000"/>
+          <w:sz w:val="40"/>
+          <w:szCs w:val="40"/>
+        </w:rPr>
+        <w:t>ÌuÉxÉaaÉï</w:t>
+      </w:r>
+      <w:proofErr w:type="spellEnd"/>
+      <w:r>
+        <w:rPr>
+          <w:rFonts w:ascii="BRH Devanagari RN" w:hAnsi="BRH Devanagari RN" w:cs="BRH Devanagari RN"/>
+          <w:color w:val="000000"/>
+          <w:sz w:val="40"/>
+          <w:szCs w:val="40"/>
+        </w:rPr>
+        <w:t xml:space="preserve"> </w:t>
+      </w:r>
+      <w:proofErr w:type="spellStart"/>
+      <w:r>
+        <w:rPr>
+          <w:rFonts w:ascii="BRH Devanagari RN" w:hAnsi="BRH Devanagari RN" w:cs="BRH Devanagari RN"/>
+          <w:color w:val="000000"/>
+          <w:sz w:val="40"/>
+          <w:szCs w:val="40"/>
+        </w:rPr>
+        <w:t>ÌoÉlSÒ</w:t>
+      </w:r>
+      <w:proofErr w:type="spellEnd"/>
+      <w:r>
+        <w:rPr>
+          <w:rFonts w:ascii="BRH Devanagari RN" w:hAnsi="BRH Devanagari RN" w:cs="BRH Devanagari RN"/>
+          <w:color w:val="000000"/>
+          <w:sz w:val="40"/>
+          <w:szCs w:val="40"/>
+        </w:rPr>
+        <w:t xml:space="preserve"> </w:t>
+      </w:r>
+      <w:proofErr w:type="spellStart"/>
+      <w:r>
+        <w:rPr>
+          <w:rFonts w:ascii="BRH Devanagari RN" w:hAnsi="BRH Devanagari RN" w:cs="BRH Devanagari RN"/>
+          <w:color w:val="000000"/>
+          <w:sz w:val="40"/>
+          <w:szCs w:val="40"/>
+        </w:rPr>
+        <w:t>qÉÉ§ÉÉÍhÉ</w:t>
+      </w:r>
+      <w:proofErr w:type="spellEnd"/>
+      <w:r>
+        <w:rPr>
+          <w:rFonts w:ascii="BRH Devanagari RN" w:hAnsi="BRH Devanagari RN" w:cs="BRH Devanagari RN"/>
+          <w:color w:val="000000"/>
+          <w:sz w:val="40"/>
+          <w:szCs w:val="40"/>
+        </w:rPr>
+        <w:t xml:space="preserve"> </w:t>
+      </w:r>
+      <w:proofErr w:type="spellStart"/>
+      <w:r>
+        <w:rPr>
+          <w:rFonts w:ascii="BRH Devanagari RN" w:hAnsi="BRH Devanagari RN" w:cs="BRH Devanagari RN"/>
+          <w:color w:val="000000"/>
+          <w:sz w:val="40"/>
+          <w:szCs w:val="40"/>
+        </w:rPr>
+        <w:t>mÉSmÉÉSÉ¤ÉUÉÍhÉ</w:t>
+      </w:r>
+      <w:proofErr w:type="spellEnd"/>
+      <w:r>
+        <w:rPr>
+          <w:rFonts w:ascii="BRH Devanagari RN" w:hAnsi="BRH Devanagari RN" w:cs="BRH Devanagari RN"/>
+          <w:color w:val="000000"/>
+          <w:sz w:val="40"/>
+          <w:szCs w:val="40"/>
+        </w:rPr>
+        <w:t xml:space="preserve"> </w:t>
+      </w:r>
+      <w:proofErr w:type="spellStart"/>
+      <w:r>
+        <w:rPr>
+          <w:rFonts w:ascii="BRH Devanagari RN" w:hAnsi="BRH Devanagari RN" w:cs="BRH Devanagari RN"/>
+          <w:color w:val="000000"/>
+          <w:sz w:val="40"/>
+          <w:szCs w:val="40"/>
+        </w:rPr>
+        <w:t>cÉ</w:t>
       </w:r>
       <w:proofErr w:type="spellEnd"/>
       <w:r>
@@ -27782,145 +27450,222 @@
         </w:rPr>
         <w:t xml:space="preserve"> | </w:t>
       </w:r>
-      <w:proofErr w:type="spellStart"/>
-      <w:r>
-        <w:rPr>
-          <w:rFonts w:ascii="BRH Devanagari RN" w:hAnsi="BRH Devanagari RN" w:cs="BRH Devanagari RN"/>
-          <w:color w:val="000000"/>
-          <w:sz w:val="40"/>
-          <w:szCs w:val="40"/>
-        </w:rPr>
-        <w:t>AxqÉÉiÉç</w:t>
-      </w:r>
-      <w:proofErr w:type="spellEnd"/>
-      <w:r>
-        <w:rPr>
-          <w:rFonts w:ascii="BRH Devanagari RN" w:hAnsi="BRH Devanagari RN" w:cs="BRH Devanagari RN"/>
-          <w:color w:val="000000"/>
-          <w:sz w:val="40"/>
-          <w:szCs w:val="40"/>
-        </w:rPr>
-        <w:t xml:space="preserve"> </w:t>
-      </w:r>
-      <w:proofErr w:type="spellStart"/>
-      <w:r>
-        <w:rPr>
-          <w:rFonts w:ascii="BRH Devanagari RN" w:hAnsi="BRH Devanagari RN" w:cs="BRH Devanagari RN"/>
-          <w:color w:val="000000"/>
-          <w:sz w:val="40"/>
-          <w:szCs w:val="40"/>
-        </w:rPr>
-        <w:t>mÉÉ§ÉÉiÉç</w:t>
-      </w:r>
-      <w:proofErr w:type="spellEnd"/>
-      <w:r>
-        <w:rPr>
-          <w:rFonts w:ascii="BRH Devanagari RN" w:hAnsi="BRH Devanagari RN" w:cs="BRH Devanagari RN"/>
-          <w:color w:val="000000"/>
-          <w:sz w:val="40"/>
-          <w:szCs w:val="40"/>
-        </w:rPr>
-        <w:t xml:space="preserve"> </w:t>
-      </w:r>
-      <w:proofErr w:type="spellStart"/>
-      <w:r>
-        <w:rPr>
-          <w:rFonts w:ascii="BRH Devanagari RN" w:hAnsi="BRH Devanagari RN" w:cs="BRH Devanagari RN"/>
-          <w:color w:val="000000"/>
-          <w:sz w:val="40"/>
-          <w:szCs w:val="40"/>
-        </w:rPr>
-        <w:t>NûÉrÉxÉÇ¥ÉÉxÉqÉåiÉ</w:t>
-      </w:r>
-      <w:proofErr w:type="spellEnd"/>
-      <w:r>
-        <w:rPr>
-          <w:rFonts w:ascii="BRH Devanagari RN" w:hAnsi="BRH Devanagari RN" w:cs="BRH Devanagari RN"/>
-          <w:color w:val="000000"/>
-          <w:sz w:val="40"/>
-          <w:szCs w:val="40"/>
-        </w:rPr>
-        <w:t xml:space="preserve"> ´</w:t>
-      </w:r>
-      <w:proofErr w:type="spellStart"/>
-      <w:r>
-        <w:rPr>
-          <w:rFonts w:ascii="BRH Devanagari RN" w:hAnsi="BRH Devanagari RN" w:cs="BRH Devanagari RN"/>
-          <w:color w:val="000000"/>
-          <w:sz w:val="40"/>
-          <w:szCs w:val="40"/>
-        </w:rPr>
-        <w:t>ÉÏxÉÔrÉïlÉÉUÉrÉhÉ</w:t>
-      </w:r>
-      <w:proofErr w:type="spellEnd"/>
-      <w:r>
-        <w:rPr>
-          <w:rFonts w:ascii="BRH Devanagari RN" w:hAnsi="BRH Devanagari RN" w:cs="BRH Devanagari RN"/>
-          <w:color w:val="000000"/>
-          <w:sz w:val="40"/>
-          <w:szCs w:val="40"/>
-        </w:rPr>
-        <w:t xml:space="preserve"> </w:t>
-      </w:r>
-      <w:proofErr w:type="spellStart"/>
-      <w:r>
-        <w:rPr>
-          <w:rFonts w:ascii="BRH Devanagari RN" w:hAnsi="BRH Devanagari RN" w:cs="BRH Devanagari RN"/>
-          <w:color w:val="000000"/>
-          <w:sz w:val="40"/>
-          <w:szCs w:val="40"/>
-        </w:rPr>
-        <w:t>xuÉÉÍqÉlÉÇ</w:t>
-      </w:r>
-      <w:proofErr w:type="spellEnd"/>
-      <w:r>
-        <w:rPr>
-          <w:rFonts w:ascii="BRH Devanagari RN" w:hAnsi="BRH Devanagari RN" w:cs="BRH Devanagari RN"/>
-          <w:color w:val="000000"/>
-          <w:sz w:val="40"/>
-          <w:szCs w:val="40"/>
-        </w:rPr>
-        <w:t xml:space="preserve"> </w:t>
-      </w:r>
-      <w:proofErr w:type="spellStart"/>
-      <w:r>
-        <w:rPr>
-          <w:rFonts w:ascii="BRH Devanagari RN" w:hAnsi="BRH Devanagari RN" w:cs="BRH Devanagari RN"/>
-          <w:color w:val="000000"/>
-          <w:sz w:val="40"/>
-          <w:szCs w:val="40"/>
-        </w:rPr>
-        <w:t>rÉjÉÉxjÉÉlÉÇ</w:t>
-      </w:r>
-      <w:proofErr w:type="spellEnd"/>
-      <w:r>
-        <w:rPr>
-          <w:rFonts w:ascii="BRH Devanagari RN" w:hAnsi="BRH Devanagari RN" w:cs="BRH Devanagari RN"/>
-          <w:color w:val="000000"/>
-          <w:sz w:val="40"/>
-          <w:szCs w:val="40"/>
-        </w:rPr>
-        <w:t xml:space="preserve"> </w:t>
-      </w:r>
-      <w:proofErr w:type="spellStart"/>
-      <w:r>
-        <w:rPr>
-          <w:rFonts w:ascii="BRH Devanagari RN" w:hAnsi="BRH Devanagari RN" w:cs="BRH Devanagari RN"/>
-          <w:color w:val="000000"/>
-          <w:sz w:val="40"/>
-          <w:szCs w:val="40"/>
-        </w:rPr>
-        <w:t>mÉëÌiÉ¸ÉmÉrÉÉÍqÉ</w:t>
-      </w:r>
-      <w:proofErr w:type="spellEnd"/>
-      <w:r>
-        <w:rPr>
-          <w:rFonts w:ascii="BRH Devanagari RN" w:hAnsi="BRH Devanagari RN" w:cs="BRH Devanagari RN"/>
-          <w:color w:val="000000"/>
-          <w:sz w:val="40"/>
-          <w:szCs w:val="40"/>
-        </w:rPr>
-        <w:t xml:space="preserve"> ||</w:t>
+    </w:p>
+    <w:p>
+      <w:pPr>
+        <w:widowControl w:val="0"/>
+        <w:autoSpaceDE w:val="0"/>
+        <w:autoSpaceDN w:val="0"/>
+        <w:adjustRightInd w:val="0"/>
+        <w:spacing w:after="0" w:line="252" w:lineRule="auto"/>
+        <w:ind w:right="-279"/>
+        <w:rPr>
+          <w:rFonts w:ascii="BRH Devanagari RN" w:hAnsi="BRH Devanagari RN" w:cs="BRH Devanagari RN"/>
+          <w:color w:val="000000"/>
+          <w:sz w:val="40"/>
+          <w:szCs w:val="40"/>
+        </w:rPr>
+      </w:pPr>
+      <w:proofErr w:type="spellStart"/>
+      <w:r>
+        <w:rPr>
+          <w:rFonts w:ascii="BRH Devanagari RN" w:hAnsi="BRH Devanagari RN" w:cs="BRH Devanagari RN"/>
+          <w:color w:val="000000"/>
+          <w:sz w:val="40"/>
+          <w:szCs w:val="40"/>
+        </w:rPr>
+        <w:t>lrÉÔlÉÉÌlÉ</w:t>
+      </w:r>
+      <w:proofErr w:type="spellEnd"/>
+      <w:r>
+        <w:rPr>
+          <w:rFonts w:ascii="BRH Devanagari RN" w:hAnsi="BRH Devanagari RN" w:cs="BRH Devanagari RN"/>
+          <w:color w:val="000000"/>
+          <w:sz w:val="40"/>
+          <w:szCs w:val="40"/>
+        </w:rPr>
+        <w:t xml:space="preserve"> </w:t>
+      </w:r>
+      <w:proofErr w:type="spellStart"/>
+      <w:r>
+        <w:rPr>
+          <w:rFonts w:ascii="BRH Devanagari RN" w:hAnsi="BRH Devanagari RN" w:cs="BRH Devanagari RN"/>
+          <w:color w:val="000000"/>
+          <w:sz w:val="40"/>
+          <w:szCs w:val="40"/>
+        </w:rPr>
+        <w:t>cÉÉÌiÉËU£üÉÌlÉ</w:t>
+      </w:r>
+      <w:proofErr w:type="spellEnd"/>
+      <w:r>
+        <w:rPr>
+          <w:rFonts w:ascii="BRH Devanagari RN" w:hAnsi="BRH Devanagari RN" w:cs="BRH Devanagari RN"/>
+          <w:color w:val="000000"/>
+          <w:sz w:val="40"/>
+          <w:szCs w:val="40"/>
+        </w:rPr>
+        <w:t xml:space="preserve"> ¤</w:t>
+      </w:r>
+      <w:proofErr w:type="spellStart"/>
+      <w:r>
+        <w:rPr>
+          <w:rFonts w:ascii="BRH Devanagari RN" w:hAnsi="BRH Devanagari RN" w:cs="BRH Devanagari RN"/>
+          <w:color w:val="000000"/>
+          <w:sz w:val="40"/>
+          <w:szCs w:val="40"/>
+        </w:rPr>
+        <w:t>ÉqÉxuÉ</w:t>
+      </w:r>
+      <w:proofErr w:type="spellEnd"/>
+      <w:r>
+        <w:rPr>
+          <w:rFonts w:ascii="BRH Devanagari RN" w:hAnsi="BRH Devanagari RN" w:cs="BRH Devanagari RN"/>
+          <w:color w:val="000000"/>
+          <w:sz w:val="40"/>
+          <w:szCs w:val="40"/>
+        </w:rPr>
+        <w:t xml:space="preserve"> </w:t>
+      </w:r>
+      <w:proofErr w:type="spellStart"/>
+      <w:r>
+        <w:rPr>
+          <w:rFonts w:ascii="BRH Devanagari RN" w:hAnsi="BRH Devanagari RN" w:cs="BRH Devanagari RN"/>
+          <w:color w:val="000000"/>
+          <w:sz w:val="40"/>
+          <w:szCs w:val="40"/>
+        </w:rPr>
+        <w:t>cÉ</w:t>
+      </w:r>
+      <w:proofErr w:type="spellEnd"/>
+      <w:r>
+        <w:rPr>
+          <w:rFonts w:ascii="BRH Devanagari RN" w:hAnsi="BRH Devanagari RN" w:cs="BRH Devanagari RN"/>
+          <w:color w:val="000000"/>
+          <w:sz w:val="40"/>
+          <w:szCs w:val="40"/>
+        </w:rPr>
+        <w:t xml:space="preserve"> </w:t>
+      </w:r>
+      <w:proofErr w:type="spellStart"/>
+      <w:r>
+        <w:rPr>
+          <w:rFonts w:ascii="BRH Devanagari RN" w:hAnsi="BRH Devanagari RN" w:cs="BRH Devanagari RN"/>
+          <w:color w:val="000000"/>
+          <w:sz w:val="40"/>
+          <w:szCs w:val="40"/>
+        </w:rPr>
+        <w:t>ÌSuÉÉMüU</w:t>
+      </w:r>
+      <w:proofErr w:type="spellEnd"/>
+      <w:r>
+        <w:rPr>
+          <w:rFonts w:ascii="BRH Devanagari RN" w:hAnsi="BRH Devanagari RN" w:cs="BRH Devanagari RN"/>
+          <w:color w:val="000000"/>
+          <w:sz w:val="40"/>
+          <w:szCs w:val="40"/>
+        </w:rPr>
+        <w:t xml:space="preserve"> || </w:t>
+      </w:r>
+    </w:p>
+    <w:p>
+      <w:pPr>
+        <w:widowControl w:val="0"/>
+        <w:autoSpaceDE w:val="0"/>
+        <w:autoSpaceDN w:val="0"/>
+        <w:adjustRightInd w:val="0"/>
+        <w:spacing w:after="0" w:line="252" w:lineRule="auto"/>
+        <w:ind w:right="-279"/>
+        <w:rPr>
+          <w:rFonts w:ascii="BRH Devanagari RN" w:hAnsi="BRH Devanagari RN" w:cs="BRH Devanagari RN"/>
+          <w:color w:val="000000"/>
+          <w:sz w:val="40"/>
+          <w:szCs w:val="40"/>
+        </w:rPr>
+      </w:pPr>
+    </w:p>
+    <w:p>
+      <w:pPr>
+        <w:widowControl w:val="0"/>
+        <w:autoSpaceDE w:val="0"/>
+        <w:autoSpaceDN w:val="0"/>
+        <w:adjustRightInd w:val="0"/>
+        <w:spacing w:after="0" w:line="252" w:lineRule="auto"/>
+        <w:ind w:right="-279"/>
+        <w:rPr>
+          <w:rFonts w:ascii="BRH Devanagari RN" w:hAnsi="BRH Devanagari RN" w:cs="BRH Devanagari RN"/>
+          <w:color w:val="000000"/>
+          <w:sz w:val="40"/>
+          <w:szCs w:val="40"/>
+        </w:rPr>
+      </w:pPr>
+      <w:r>
+        <w:rPr>
+          <w:rFonts w:ascii="BRH Devanagari RN" w:hAnsi="BRH Devanagari RN" w:cs="BRH Devanagari RN"/>
+          <w:color w:val="000000"/>
+          <w:sz w:val="40"/>
+          <w:szCs w:val="40"/>
+        </w:rPr>
+        <w:t>(</w:t>
+      </w:r>
+      <w:proofErr w:type="spellStart"/>
+      <w:r>
+        <w:rPr>
+          <w:rFonts w:ascii="BRH Devanagari RN" w:hAnsi="BRH Devanagari RN" w:cs="BRH Devanagari RN"/>
+          <w:color w:val="000000"/>
+          <w:sz w:val="40"/>
+          <w:szCs w:val="40"/>
+        </w:rPr>
+        <w:t>CÌiÉ</w:t>
+      </w:r>
+      <w:proofErr w:type="spellEnd"/>
+      <w:r>
+        <w:rPr>
+          <w:rFonts w:ascii="BRH Devanagari RN" w:hAnsi="BRH Devanagari RN" w:cs="BRH Devanagari RN"/>
+          <w:color w:val="000000"/>
+          <w:sz w:val="40"/>
+          <w:szCs w:val="40"/>
+        </w:rPr>
+        <w:t xml:space="preserve"> </w:t>
+      </w:r>
+      <w:proofErr w:type="spellStart"/>
+      <w:r>
+        <w:rPr>
+          <w:rFonts w:ascii="BRH Devanagari RN" w:hAnsi="BRH Devanagari RN" w:cs="BRH Devanagari RN"/>
+          <w:color w:val="000000"/>
+          <w:sz w:val="40"/>
+          <w:szCs w:val="40"/>
+        </w:rPr>
+        <w:t>lÉqÉxMüÉUÉlÉç</w:t>
+      </w:r>
+      <w:proofErr w:type="spellEnd"/>
+      <w:r>
+        <w:rPr>
+          <w:rFonts w:ascii="BRH Devanagari RN" w:hAnsi="BRH Devanagari RN" w:cs="BRH Devanagari RN"/>
+          <w:color w:val="000000"/>
+          <w:sz w:val="40"/>
+          <w:szCs w:val="40"/>
+        </w:rPr>
+        <w:t xml:space="preserve"> </w:t>
+      </w:r>
+      <w:proofErr w:type="spellStart"/>
+      <w:r>
+        <w:rPr>
+          <w:rFonts w:ascii="BRH Devanagari RN" w:hAnsi="BRH Devanagari RN" w:cs="BRH Devanagari RN"/>
+          <w:color w:val="000000"/>
+          <w:sz w:val="40"/>
+          <w:szCs w:val="40"/>
+        </w:rPr>
+        <w:t>M×üiuÉÉ</w:t>
+      </w:r>
+      <w:proofErr w:type="spellEnd"/>
+      <w:r>
+        <w:rPr>
+          <w:rFonts w:ascii="BRH Devanagari RN" w:hAnsi="BRH Devanagari RN" w:cs="BRH Devanagari RN"/>
+          <w:color w:val="000000"/>
+          <w:sz w:val="40"/>
+          <w:szCs w:val="40"/>
+        </w:rPr>
+        <w:t>)</w:t>
       </w:r>
     </w:p>
     <w:p>
@@ -27951,169 +27696,182 @@
           <w:sz w:val="40"/>
           <w:szCs w:val="40"/>
         </w:rPr>
-        <w:t>AMüÉsÉqÉ×irÉÑWûUhÉÇ</w:t>
-      </w:r>
-      <w:proofErr w:type="spellEnd"/>
-      <w:r>
-        <w:rPr>
-          <w:rFonts w:ascii="BRH Devanagari RN" w:hAnsi="BRH Devanagari RN" w:cs="BRH Devanagari RN"/>
-          <w:color w:val="000000"/>
-          <w:sz w:val="40"/>
-          <w:szCs w:val="40"/>
-        </w:rPr>
-        <w:t xml:space="preserve"> </w:t>
-      </w:r>
-      <w:proofErr w:type="spellStart"/>
-      <w:r>
-        <w:rPr>
-          <w:rFonts w:ascii="BRH Devanagari RN" w:hAnsi="BRH Devanagari RN" w:cs="BRH Devanagari RN"/>
-          <w:color w:val="000000"/>
-          <w:sz w:val="40"/>
-          <w:szCs w:val="40"/>
-        </w:rPr>
-        <w:t>xÉuÉï</w:t>
-      </w:r>
-      <w:proofErr w:type="spellEnd"/>
-      <w:r>
-        <w:rPr>
-          <w:rFonts w:ascii="BRH Devanagari RN" w:hAnsi="BRH Devanagari RN" w:cs="BRH Devanagari RN"/>
-          <w:color w:val="000000"/>
-          <w:sz w:val="40"/>
-          <w:szCs w:val="40"/>
-        </w:rPr>
-        <w:t xml:space="preserve"> </w:t>
-      </w:r>
-      <w:proofErr w:type="spellStart"/>
-      <w:r>
-        <w:rPr>
-          <w:rFonts w:ascii="BRH Devanagari RN" w:hAnsi="BRH Devanagari RN" w:cs="BRH Devanagari RN"/>
-          <w:color w:val="000000"/>
-          <w:sz w:val="40"/>
-          <w:szCs w:val="40"/>
-        </w:rPr>
-        <w:t>urÉÉÍkÉÌlÉuÉÉUhÉÇ</w:t>
-      </w:r>
-      <w:proofErr w:type="spellEnd"/>
-      <w:r>
-        <w:rPr>
-          <w:rFonts w:ascii="BRH Devanagari RN" w:hAnsi="BRH Devanagari RN" w:cs="BRH Devanagari RN"/>
-          <w:color w:val="000000"/>
-          <w:sz w:val="40"/>
-          <w:szCs w:val="40"/>
-        </w:rPr>
-        <w:t xml:space="preserve"> </w:t>
-      </w:r>
-      <w:proofErr w:type="spellStart"/>
-      <w:r>
-        <w:rPr>
-          <w:rFonts w:ascii="BRH Devanagari RN" w:hAnsi="BRH Devanagari RN" w:cs="BRH Devanagari RN"/>
-          <w:color w:val="000000"/>
-          <w:sz w:val="40"/>
-          <w:szCs w:val="40"/>
-        </w:rPr>
-        <w:t>xÉuÉï</w:t>
-      </w:r>
-      <w:proofErr w:type="spellEnd"/>
-      <w:r>
-        <w:rPr>
-          <w:rFonts w:ascii="BRH Devanagari RN" w:hAnsi="BRH Devanagari RN" w:cs="BRH Devanagari RN"/>
-          <w:color w:val="000000"/>
-          <w:sz w:val="40"/>
-          <w:szCs w:val="40"/>
-        </w:rPr>
-        <w:t xml:space="preserve"> </w:t>
-      </w:r>
-      <w:proofErr w:type="spellStart"/>
-      <w:r>
-        <w:rPr>
-          <w:rFonts w:ascii="BRH Devanagari RN" w:hAnsi="BRH Devanagari RN" w:cs="BRH Devanagari RN"/>
-          <w:color w:val="000000"/>
-          <w:sz w:val="40"/>
-          <w:szCs w:val="40"/>
-        </w:rPr>
-        <w:t>mÉÉmÉ¤ÉrÉMüUÇ</w:t>
-      </w:r>
-      <w:proofErr w:type="spellEnd"/>
-      <w:r>
-        <w:rPr>
-          <w:rFonts w:ascii="BRH Devanagari RN" w:hAnsi="BRH Devanagari RN" w:cs="BRH Devanagari RN"/>
-          <w:color w:val="000000"/>
-          <w:sz w:val="40"/>
-          <w:szCs w:val="40"/>
-        </w:rPr>
-        <w:t xml:space="preserve"> </w:t>
+        <w:t>AÉåÇ</w:t>
+      </w:r>
+      <w:proofErr w:type="spellEnd"/>
+      <w:r>
+        <w:rPr>
+          <w:rFonts w:ascii="BRH Devanagari RN" w:hAnsi="BRH Devanagari RN" w:cs="BRH Devanagari RN"/>
+          <w:color w:val="000000"/>
+          <w:sz w:val="40"/>
+          <w:szCs w:val="40"/>
+        </w:rPr>
+        <w:t xml:space="preserve"> </w:t>
+      </w:r>
+      <w:proofErr w:type="spellStart"/>
+      <w:r>
+        <w:rPr>
+          <w:rFonts w:ascii="BRH Devanagari RN" w:hAnsi="BRH Devanagari RN" w:cs="BRH Devanagari RN"/>
+          <w:color w:val="000000"/>
+          <w:sz w:val="40"/>
+          <w:szCs w:val="40"/>
+        </w:rPr>
+        <w:t>pÉÑpÉÑïuÉxxÉÑuÉUÉåÇ</w:t>
+      </w:r>
+      <w:proofErr w:type="spellEnd"/>
+      <w:r>
+        <w:rPr>
+          <w:rFonts w:ascii="BRH Devanagari RN" w:hAnsi="BRH Devanagari RN" w:cs="BRH Devanagari RN"/>
+          <w:color w:val="000000"/>
+          <w:sz w:val="40"/>
+          <w:szCs w:val="40"/>
+        </w:rPr>
+        <w:t xml:space="preserve"> | </w:t>
+      </w:r>
+      <w:proofErr w:type="spellStart"/>
+      <w:r>
+        <w:rPr>
+          <w:rFonts w:ascii="BRH Devanagari RN" w:hAnsi="BRH Devanagari RN" w:cs="BRH Devanagari RN"/>
+          <w:color w:val="000000"/>
+          <w:sz w:val="40"/>
+          <w:szCs w:val="40"/>
+        </w:rPr>
+        <w:t>AxqÉÉiÉç</w:t>
+      </w:r>
+      <w:proofErr w:type="spellEnd"/>
+      <w:r>
+        <w:rPr>
+          <w:rFonts w:ascii="BRH Devanagari RN" w:hAnsi="BRH Devanagari RN" w:cs="BRH Devanagari RN"/>
+          <w:color w:val="000000"/>
+          <w:sz w:val="40"/>
+          <w:szCs w:val="40"/>
+        </w:rPr>
+        <w:t xml:space="preserve"> </w:t>
+      </w:r>
+      <w:proofErr w:type="spellStart"/>
+      <w:r>
+        <w:rPr>
+          <w:rFonts w:ascii="BRH Devanagari RN" w:hAnsi="BRH Devanagari RN" w:cs="BRH Devanagari RN"/>
+          <w:color w:val="000000"/>
+          <w:sz w:val="40"/>
+          <w:szCs w:val="40"/>
+        </w:rPr>
+        <w:t>mÉÉ§ÉÉiÉç</w:t>
+      </w:r>
+      <w:proofErr w:type="spellEnd"/>
+      <w:r>
+        <w:rPr>
+          <w:rFonts w:ascii="BRH Devanagari RN" w:hAnsi="BRH Devanagari RN" w:cs="BRH Devanagari RN"/>
+          <w:color w:val="000000"/>
+          <w:sz w:val="40"/>
+          <w:szCs w:val="40"/>
+        </w:rPr>
+        <w:t xml:space="preserve"> </w:t>
+      </w:r>
+      <w:proofErr w:type="spellStart"/>
+      <w:r>
+        <w:rPr>
+          <w:rFonts w:ascii="BRH Devanagari RN" w:hAnsi="BRH Devanagari RN" w:cs="BRH Devanagari RN"/>
+          <w:color w:val="000000"/>
+          <w:sz w:val="40"/>
+          <w:szCs w:val="40"/>
+        </w:rPr>
+        <w:t>NûÉrÉxÉÇ¥ÉÉxÉqÉåiÉ</w:t>
+      </w:r>
+      <w:proofErr w:type="spellEnd"/>
+      <w:r>
+        <w:rPr>
+          <w:rFonts w:ascii="BRH Devanagari RN" w:hAnsi="BRH Devanagari RN" w:cs="BRH Devanagari RN"/>
+          <w:color w:val="000000"/>
+          <w:sz w:val="40"/>
+          <w:szCs w:val="40"/>
+        </w:rPr>
+        <w:t xml:space="preserve"> ´</w:t>
+      </w:r>
+      <w:proofErr w:type="spellStart"/>
+      <w:r>
+        <w:rPr>
+          <w:rFonts w:ascii="BRH Devanagari RN" w:hAnsi="BRH Devanagari RN" w:cs="BRH Devanagari RN"/>
+          <w:color w:val="000000"/>
+          <w:sz w:val="40"/>
+          <w:szCs w:val="40"/>
+        </w:rPr>
+        <w:t>ÉÏxÉÔrÉïlÉÉUÉrÉhÉ</w:t>
+      </w:r>
+      <w:proofErr w:type="spellEnd"/>
+      <w:r>
+        <w:rPr>
+          <w:rFonts w:ascii="BRH Devanagari RN" w:hAnsi="BRH Devanagari RN" w:cs="BRH Devanagari RN"/>
+          <w:color w:val="000000"/>
+          <w:sz w:val="40"/>
+          <w:szCs w:val="40"/>
+        </w:rPr>
+        <w:t xml:space="preserve"> </w:t>
+      </w:r>
+      <w:proofErr w:type="spellStart"/>
+      <w:r>
+        <w:rPr>
+          <w:rFonts w:ascii="BRH Devanagari RN" w:hAnsi="BRH Devanagari RN" w:cs="BRH Devanagari RN"/>
+          <w:color w:val="000000"/>
+          <w:sz w:val="40"/>
+          <w:szCs w:val="40"/>
+        </w:rPr>
+        <w:t>xuÉÉÍqÉlÉÇ</w:t>
+      </w:r>
+      <w:proofErr w:type="spellEnd"/>
+      <w:r>
+        <w:rPr>
+          <w:rFonts w:ascii="BRH Devanagari RN" w:hAnsi="BRH Devanagari RN" w:cs="BRH Devanagari RN"/>
+          <w:color w:val="000000"/>
+          <w:sz w:val="40"/>
+          <w:szCs w:val="40"/>
+        </w:rPr>
+        <w:t xml:space="preserve"> </w:t>
+      </w:r>
+      <w:proofErr w:type="spellStart"/>
+      <w:r>
+        <w:rPr>
+          <w:rFonts w:ascii="BRH Devanagari RN" w:hAnsi="BRH Devanagari RN" w:cs="BRH Devanagari RN"/>
+          <w:color w:val="000000"/>
+          <w:sz w:val="40"/>
+          <w:szCs w:val="40"/>
+        </w:rPr>
+        <w:t>rÉjÉÉxjÉÉlÉÇ</w:t>
+      </w:r>
+      <w:proofErr w:type="spellEnd"/>
+      <w:r>
+        <w:rPr>
+          <w:rFonts w:ascii="BRH Devanagari RN" w:hAnsi="BRH Devanagari RN" w:cs="BRH Devanagari RN"/>
+          <w:color w:val="000000"/>
+          <w:sz w:val="40"/>
+          <w:szCs w:val="40"/>
+        </w:rPr>
+        <w:t xml:space="preserve"> </w:t>
+      </w:r>
+      <w:proofErr w:type="spellStart"/>
+      <w:r>
+        <w:rPr>
+          <w:rFonts w:ascii="BRH Devanagari RN" w:hAnsi="BRH Devanagari RN" w:cs="BRH Devanagari RN"/>
+          <w:color w:val="000000"/>
+          <w:sz w:val="40"/>
+          <w:szCs w:val="40"/>
+        </w:rPr>
+        <w:t>mÉëÌiÉ¸ÉmÉrÉÉÍqÉ</w:t>
+      </w:r>
+      <w:proofErr w:type="spellEnd"/>
+      <w:r>
+        <w:rPr>
+          <w:rFonts w:ascii="BRH Devanagari RN" w:hAnsi="BRH Devanagari RN" w:cs="BRH Devanagari RN"/>
+          <w:color w:val="000000"/>
+          <w:sz w:val="40"/>
+          <w:szCs w:val="40"/>
+        </w:rPr>
+        <w:t xml:space="preserve"> ||</w:t>
       </w:r>
     </w:p>
     <w:p>
       <w:pPr>
-        <w:widowControl w:val="0"/>
-        <w:autoSpaceDE w:val="0"/>
-        <w:autoSpaceDN w:val="0"/>
-        <w:adjustRightInd w:val="0"/>
-        <w:spacing w:after="0" w:line="252" w:lineRule="auto"/>
-        <w:ind w:right="-279"/>
-        <w:rPr>
-          <w:rFonts w:ascii="BRH Devanagari RN" w:hAnsi="BRH Devanagari RN" w:cs="BRH Devanagari RN"/>
-          <w:color w:val="000000"/>
-          <w:sz w:val="40"/>
-          <w:szCs w:val="40"/>
-        </w:rPr>
-      </w:pPr>
-      <w:proofErr w:type="spellStart"/>
-      <w:r>
-        <w:rPr>
-          <w:rFonts w:ascii="BRH Devanagari RN" w:hAnsi="BRH Devanagari RN" w:cs="BRH Devanagari RN"/>
-          <w:color w:val="000000"/>
-          <w:sz w:val="40"/>
-          <w:szCs w:val="40"/>
-        </w:rPr>
-        <w:t>xÉÔUmÉÉSÉåSMÇü</w:t>
-      </w:r>
-      <w:proofErr w:type="spellEnd"/>
-      <w:r>
-        <w:rPr>
-          <w:rFonts w:ascii="BRH Devanagari RN" w:hAnsi="BRH Devanagari RN" w:cs="BRH Devanagari RN"/>
-          <w:color w:val="000000"/>
-          <w:sz w:val="40"/>
-          <w:szCs w:val="40"/>
-        </w:rPr>
-        <w:t xml:space="preserve"> </w:t>
-      </w:r>
-      <w:proofErr w:type="spellStart"/>
-      <w:r>
-        <w:rPr>
-          <w:rFonts w:ascii="BRH Devanagari RN" w:hAnsi="BRH Devanagari RN" w:cs="BRH Devanagari RN"/>
-          <w:color w:val="000000"/>
-          <w:sz w:val="40"/>
-          <w:szCs w:val="40"/>
-        </w:rPr>
-        <w:t>zÉÑpÉÇ</w:t>
-      </w:r>
-      <w:proofErr w:type="spellEnd"/>
-      <w:r>
-        <w:rPr>
-          <w:rFonts w:ascii="BRH Devanagari RN" w:hAnsi="BRH Devanagari RN" w:cs="BRH Devanagari RN"/>
-          <w:color w:val="000000"/>
-          <w:sz w:val="40"/>
-          <w:szCs w:val="40"/>
-        </w:rPr>
-        <w:t xml:space="preserve"> ||</w:t>
-      </w:r>
-    </w:p>
-    <w:p>
-      <w:pPr>
-        <w:widowControl w:val="0"/>
-        <w:autoSpaceDE w:val="0"/>
-        <w:autoSpaceDN w:val="0"/>
-        <w:adjustRightInd w:val="0"/>
-        <w:spacing w:after="0" w:line="252" w:lineRule="auto"/>
-        <w:ind w:right="-279"/>
-        <w:rPr>
-          <w:rFonts w:ascii="BRH Devanagari RN" w:hAnsi="BRH Devanagari RN" w:cs="BRH Devanagari RN"/>
-          <w:color w:val="000000"/>
-          <w:sz w:val="40"/>
-          <w:szCs w:val="40"/>
-        </w:rPr>
+        <w:pStyle w:val="NoSpacing"/>
       </w:pPr>
     </w:p>
     <w:p>
@@ -28131,13 +27889,188 @@
           <w:szCs w:val="40"/>
         </w:rPr>
       </w:pPr>
-      <w:r>
-        <w:rPr>
-          <w:rFonts w:ascii="BRH Devanagari RN" w:hAnsi="BRH Devanagari RN" w:cs="BRH Devanagari RN"/>
-          <w:color w:val="000000"/>
-          <w:sz w:val="40"/>
-          <w:szCs w:val="40"/>
-        </w:rPr>
+      <w:proofErr w:type="spellStart"/>
+      <w:r>
+        <w:rPr>
+          <w:rFonts w:ascii="BRH Devanagari RN" w:hAnsi="BRH Devanagari RN" w:cs="BRH Devanagari RN"/>
+          <w:color w:val="000000"/>
+          <w:sz w:val="40"/>
+          <w:szCs w:val="40"/>
+        </w:rPr>
+        <w:t>AMüÉsÉqÉ×irÉÑWûUhÉÇ</w:t>
+      </w:r>
+      <w:proofErr w:type="spellEnd"/>
+      <w:r>
+        <w:rPr>
+          <w:rFonts w:ascii="BRH Devanagari RN" w:hAnsi="BRH Devanagari RN" w:cs="BRH Devanagari RN"/>
+          <w:color w:val="000000"/>
+          <w:sz w:val="40"/>
+          <w:szCs w:val="40"/>
+        </w:rPr>
+        <w:t xml:space="preserve"> </w:t>
+      </w:r>
+      <w:proofErr w:type="spellStart"/>
+      <w:r>
+        <w:rPr>
+          <w:rFonts w:ascii="BRH Devanagari RN" w:hAnsi="BRH Devanagari RN" w:cs="BRH Devanagari RN"/>
+          <w:color w:val="000000"/>
+          <w:sz w:val="40"/>
+          <w:szCs w:val="40"/>
+        </w:rPr>
+        <w:t>xÉuÉï</w:t>
+      </w:r>
+      <w:proofErr w:type="spellEnd"/>
+      <w:r>
+        <w:rPr>
+          <w:rFonts w:ascii="BRH Devanagari RN" w:hAnsi="BRH Devanagari RN" w:cs="BRH Devanagari RN"/>
+          <w:color w:val="000000"/>
+          <w:sz w:val="40"/>
+          <w:szCs w:val="40"/>
+        </w:rPr>
+        <w:t xml:space="preserve"> </w:t>
+      </w:r>
+      <w:proofErr w:type="spellStart"/>
+      <w:r>
+        <w:rPr>
+          <w:rFonts w:ascii="BRH Devanagari RN" w:hAnsi="BRH Devanagari RN" w:cs="BRH Devanagari RN"/>
+          <w:color w:val="000000"/>
+          <w:sz w:val="40"/>
+          <w:szCs w:val="40"/>
+        </w:rPr>
+        <w:t>urÉÉÍkÉÌlÉuÉÉUhÉÇ</w:t>
+      </w:r>
+      <w:proofErr w:type="spellEnd"/>
+      <w:r>
+        <w:rPr>
+          <w:rFonts w:ascii="BRH Devanagari RN" w:hAnsi="BRH Devanagari RN" w:cs="BRH Devanagari RN"/>
+          <w:color w:val="000000"/>
+          <w:sz w:val="40"/>
+          <w:szCs w:val="40"/>
+        </w:rPr>
+        <w:t xml:space="preserve"> </w:t>
+      </w:r>
+      <w:proofErr w:type="spellStart"/>
+      <w:r>
+        <w:rPr>
+          <w:rFonts w:ascii="BRH Devanagari RN" w:hAnsi="BRH Devanagari RN" w:cs="BRH Devanagari RN"/>
+          <w:color w:val="000000"/>
+          <w:sz w:val="40"/>
+          <w:szCs w:val="40"/>
+        </w:rPr>
+        <w:t>xÉuÉï</w:t>
+      </w:r>
+      <w:proofErr w:type="spellEnd"/>
+      <w:r>
+        <w:rPr>
+          <w:rFonts w:ascii="BRH Devanagari RN" w:hAnsi="BRH Devanagari RN" w:cs="BRH Devanagari RN"/>
+          <w:color w:val="000000"/>
+          <w:sz w:val="40"/>
+          <w:szCs w:val="40"/>
+        </w:rPr>
+        <w:t xml:space="preserve"> </w:t>
+      </w:r>
+      <w:proofErr w:type="spellStart"/>
+      <w:r>
+        <w:rPr>
+          <w:rFonts w:ascii="BRH Devanagari RN" w:hAnsi="BRH Devanagari RN" w:cs="BRH Devanagari RN"/>
+          <w:color w:val="000000"/>
+          <w:sz w:val="40"/>
+          <w:szCs w:val="40"/>
+        </w:rPr>
+        <w:t>mÉÉmÉ¤ÉrÉMüUÇ</w:t>
+      </w:r>
+      <w:proofErr w:type="spellEnd"/>
+      <w:r>
+        <w:rPr>
+          <w:rFonts w:ascii="BRH Devanagari RN" w:hAnsi="BRH Devanagari RN" w:cs="BRH Devanagari RN"/>
+          <w:color w:val="000000"/>
+          <w:sz w:val="40"/>
+          <w:szCs w:val="40"/>
+        </w:rPr>
+        <w:t xml:space="preserve"> </w:t>
+      </w:r>
+    </w:p>
+    <w:p>
+      <w:pPr>
+        <w:widowControl w:val="0"/>
+        <w:autoSpaceDE w:val="0"/>
+        <w:autoSpaceDN w:val="0"/>
+        <w:adjustRightInd w:val="0"/>
+        <w:spacing w:after="0" w:line="252" w:lineRule="auto"/>
+        <w:ind w:right="-279"/>
+        <w:rPr>
+          <w:rFonts w:ascii="BRH Devanagari RN" w:hAnsi="BRH Devanagari RN" w:cs="BRH Devanagari RN"/>
+          <w:color w:val="000000"/>
+          <w:sz w:val="40"/>
+          <w:szCs w:val="40"/>
+        </w:rPr>
+      </w:pPr>
+      <w:proofErr w:type="spellStart"/>
+      <w:r>
+        <w:rPr>
+          <w:rFonts w:ascii="BRH Devanagari RN" w:hAnsi="BRH Devanagari RN" w:cs="BRH Devanagari RN"/>
+          <w:color w:val="000000"/>
+          <w:sz w:val="40"/>
+          <w:szCs w:val="40"/>
+        </w:rPr>
+        <w:t>xÉÔUmÉÉSÉåSMÇü</w:t>
+      </w:r>
+      <w:proofErr w:type="spellEnd"/>
+      <w:r>
+        <w:rPr>
+          <w:rFonts w:ascii="BRH Devanagari RN" w:hAnsi="BRH Devanagari RN" w:cs="BRH Devanagari RN"/>
+          <w:color w:val="000000"/>
+          <w:sz w:val="40"/>
+          <w:szCs w:val="40"/>
+        </w:rPr>
+        <w:t xml:space="preserve"> </w:t>
+      </w:r>
+      <w:proofErr w:type="spellStart"/>
+      <w:r>
+        <w:rPr>
+          <w:rFonts w:ascii="BRH Devanagari RN" w:hAnsi="BRH Devanagari RN" w:cs="BRH Devanagari RN"/>
+          <w:color w:val="000000"/>
+          <w:sz w:val="40"/>
+          <w:szCs w:val="40"/>
+        </w:rPr>
+        <w:t>zÉÑpÉÇ</w:t>
+      </w:r>
+      <w:proofErr w:type="spellEnd"/>
+      <w:r>
+        <w:rPr>
+          <w:rFonts w:ascii="BRH Devanagari RN" w:hAnsi="BRH Devanagari RN" w:cs="BRH Devanagari RN"/>
+          <w:color w:val="000000"/>
+          <w:sz w:val="40"/>
+          <w:szCs w:val="40"/>
+        </w:rPr>
+        <w:t xml:space="preserve"> ||</w:t>
+      </w:r>
+    </w:p>
+    <w:p>
+      <w:pPr>
+        <w:widowControl w:val="0"/>
+        <w:autoSpaceDE w:val="0"/>
+        <w:autoSpaceDN w:val="0"/>
+        <w:adjustRightInd w:val="0"/>
+        <w:spacing w:after="0" w:line="252" w:lineRule="auto"/>
+        <w:ind w:right="-279"/>
+        <w:rPr>
+          <w:rFonts w:ascii="BRH Devanagari RN" w:hAnsi="BRH Devanagari RN" w:cs="BRH Devanagari RN"/>
+          <w:color w:val="000000"/>
+          <w:sz w:val="40"/>
+          <w:szCs w:val="40"/>
+        </w:rPr>
+      </w:pPr>
+      <w:bookmarkStart w:id="0" w:name="_GoBack"/>
+      <w:bookmarkEnd w:id="0"/>
+      <w:r>
+        <w:rPr>
+          <w:rFonts w:ascii="BRH Devanagari RN" w:hAnsi="BRH Devanagari RN" w:cs="BRH Devanagari RN"/>
+          <w:color w:val="000000"/>
+          <w:sz w:val="40"/>
+          <w:szCs w:val="40"/>
+        </w:rPr>
+        <w:lastRenderedPageBreak/>
         <w:t>(</w:t>
       </w:r>
       <w:proofErr w:type="spellStart"/>
@@ -28593,7 +28526,7 @@
           <w:szCs w:val="32"/>
           <w:lang w:val="en-US"/>
         </w:rPr>
-        <w:t>Courtesy :</w:t>
+        <w:t>Courtesy :-</w:t>
       </w:r>
       <w:proofErr w:type="gramEnd"/>
       <w:r>
@@ -28604,7 +28537,7 @@
           <w:szCs w:val="32"/>
           <w:lang w:val="en-US"/>
         </w:rPr>
-        <w:t xml:space="preserve">- R.S. </w:t>
+        <w:t xml:space="preserve"> R.S. </w:t>
       </w:r>
       <w:proofErr w:type="spellStart"/>
       <w:r>
@@ -28724,7 +28657,7 @@
 </file>
 
 <file path=word/endnotes.xml><?xml version="1.0" encoding="utf-8"?>
-<w:endnotes xmlns:wpc="http://schemas.microsoft.com/office/word/2010/wordprocessingCanvas" xmlns:cx="http://schemas.microsoft.com/office/drawing/2014/chartex" xmlns:cx1="http://schemas.microsoft.com/office/drawing/2015/9/8/chartex" xmlns:mc="http://schemas.openxmlformats.org/markup-compatibility/2006" xmlns:o="urn:schemas-microsoft-com:office:office" xmlns:r="http://schemas.openxmlformats.org/officeDocument/2006/relationships" xmlns:m="http://schemas.openxmlformats.org/officeDocument/2006/math" xmlns:v="urn:schemas-microsoft-com:vml" xmlns:wp14="http://schemas.microsoft.com/office/word/2010/wordprocessingDrawing" xmlns:wp="http://schemas.openxmlformats.org/drawingml/2006/wordprocessingDrawing" xmlns:w10="urn:schemas-microsoft-com:office:word" xmlns:w="http://schemas.openxmlformats.org/wordprocessingml/2006/main" xmlns:w14="http://schemas.microsoft.com/office/word/2010/wordml" xmlns:w15="http://schemas.microsoft.com/office/word/2012/wordml" xmlns:w16se="http://schemas.microsoft.com/office/word/2015/wordml/symex" xmlns:wpg="http://schemas.microsoft.com/office/word/2010/wordprocessingGroup" xmlns:wpi="http://schemas.microsoft.com/office/word/2010/wordprocessingInk" xmlns:wne="http://schemas.microsoft.com/office/word/2006/wordml" xmlns:wps="http://schemas.microsoft.com/office/word/2010/wordprocessingShape" mc:Ignorable="w14 w15 w16se wp14">
+<w:endnotes xmlns:wpc="http://schemas.microsoft.com/office/word/2010/wordprocessingCanvas" xmlns:mc="http://schemas.openxmlformats.org/markup-compatibility/2006" xmlns:o="urn:schemas-microsoft-com:office:office" xmlns:r="http://schemas.openxmlformats.org/officeDocument/2006/relationships" xmlns:m="http://schemas.openxmlformats.org/officeDocument/2006/math" xmlns:v="urn:schemas-microsoft-com:vml" xmlns:wp14="http://schemas.microsoft.com/office/word/2010/wordprocessingDrawing" xmlns:wp="http://schemas.openxmlformats.org/drawingml/2006/wordprocessingDrawing" xmlns:w10="urn:schemas-microsoft-com:office:word" xmlns:w="http://schemas.openxmlformats.org/wordprocessingml/2006/main" xmlns:w14="http://schemas.microsoft.com/office/word/2010/wordml" xmlns:w15="http://schemas.microsoft.com/office/word/2012/wordml" xmlns:wpg="http://schemas.microsoft.com/office/word/2010/wordprocessingGroup" xmlns:wpi="http://schemas.microsoft.com/office/word/2010/wordprocessingInk" xmlns:wne="http://schemas.microsoft.com/office/word/2006/wordml" xmlns:wps="http://schemas.microsoft.com/office/word/2010/wordprocessingShape" mc:Ignorable="w14 w15 wp14">
   <w:endnote w:type="separator" w:id="-1">
     <w:p>
       <w:pPr>
@@ -28749,7 +28682,7 @@
 </file>
 
 <file path=word/footer1.xml><?xml version="1.0" encoding="utf-8"?>
-<w:ftr xmlns:wpc="http://schemas.microsoft.com/office/word/2010/wordprocessingCanvas" xmlns:cx="http://schemas.microsoft.com/office/drawing/2014/chartex" xmlns:cx1="http://schemas.microsoft.com/office/drawing/2015/9/8/chartex" xmlns:mc="http://schemas.openxmlformats.org/markup-compatibility/2006" xmlns:o="urn:schemas-microsoft-com:office:office" xmlns:r="http://schemas.openxmlformats.org/officeDocument/2006/relationships" xmlns:m="http://schemas.openxmlformats.org/officeDocument/2006/math" xmlns:v="urn:schemas-microsoft-com:vml" xmlns:wp14="http://schemas.microsoft.com/office/word/2010/wordprocessingDrawing" xmlns:wp="http://schemas.openxmlformats.org/drawingml/2006/wordprocessingDrawing" xmlns:w10="urn:schemas-microsoft-com:office:word" xmlns:w="http://schemas.openxmlformats.org/wordprocessingml/2006/main" xmlns:w14="http://schemas.microsoft.com/office/word/2010/wordml" xmlns:w15="http://schemas.microsoft.com/office/word/2012/wordml" xmlns:w16se="http://schemas.microsoft.com/office/word/2015/wordml/symex" xmlns:wpg="http://schemas.microsoft.com/office/word/2010/wordprocessingGroup" xmlns:wpi="http://schemas.microsoft.com/office/word/2010/wordprocessingInk" xmlns:wne="http://schemas.microsoft.com/office/word/2006/wordml" xmlns:wps="http://schemas.microsoft.com/office/word/2010/wordprocessingShape" mc:Ignorable="w14 w15 w16se wp14">
+<w:ftr xmlns:wpc="http://schemas.microsoft.com/office/word/2010/wordprocessingCanvas" xmlns:mc="http://schemas.openxmlformats.org/markup-compatibility/2006" xmlns:o="urn:schemas-microsoft-com:office:office" xmlns:r="http://schemas.openxmlformats.org/officeDocument/2006/relationships" xmlns:m="http://schemas.openxmlformats.org/officeDocument/2006/math" xmlns:v="urn:schemas-microsoft-com:vml" xmlns:wp14="http://schemas.microsoft.com/office/word/2010/wordprocessingDrawing" xmlns:wp="http://schemas.openxmlformats.org/drawingml/2006/wordprocessingDrawing" xmlns:w10="urn:schemas-microsoft-com:office:word" xmlns:w="http://schemas.openxmlformats.org/wordprocessingml/2006/main" xmlns:w14="http://schemas.microsoft.com/office/word/2010/wordml" xmlns:w15="http://schemas.microsoft.com/office/word/2012/wordml" xmlns:wpg="http://schemas.microsoft.com/office/word/2010/wordprocessingGroup" xmlns:wpi="http://schemas.microsoft.com/office/word/2010/wordprocessingInk" xmlns:wne="http://schemas.microsoft.com/office/word/2006/wordml" xmlns:wps="http://schemas.microsoft.com/office/word/2010/wordprocessingShape" mc:Ignorable="w14 w15 wp14">
   <w:p>
     <w:pPr>
       <w:pStyle w:val="Footer"/>
@@ -28837,7 +28770,7 @@
         <w:sz w:val="32"/>
         <w:szCs w:val="32"/>
       </w:rPr>
-      <w:t>12</w:t>
+      <w:t>2</w:t>
     </w:r>
     <w:r>
       <w:rPr>
@@ -28920,7 +28853,7 @@
 </file>
 
 <file path=word/footer2.xml><?xml version="1.0" encoding="utf-8"?>
-<w:ftr xmlns:wpc="http://schemas.microsoft.com/office/word/2010/wordprocessingCanvas" xmlns:cx="http://schemas.microsoft.com/office/drawing/2014/chartex" xmlns:cx1="http://schemas.microsoft.com/office/drawing/2015/9/8/chartex" xmlns:mc="http://schemas.openxmlformats.org/markup-compatibility/2006" xmlns:o="urn:schemas-microsoft-com:office:office" xmlns:r="http://schemas.openxmlformats.org/officeDocument/2006/relationships" xmlns:m="http://schemas.openxmlformats.org/officeDocument/2006/math" xmlns:v="urn:schemas-microsoft-com:vml" xmlns:wp14="http://schemas.microsoft.com/office/word/2010/wordprocessingDrawing" xmlns:wp="http://schemas.openxmlformats.org/drawingml/2006/wordprocessingDrawing" xmlns:w10="urn:schemas-microsoft-com:office:word" xmlns:w="http://schemas.openxmlformats.org/wordprocessingml/2006/main" xmlns:w14="http://schemas.microsoft.com/office/word/2010/wordml" xmlns:w15="http://schemas.microsoft.com/office/word/2012/wordml" xmlns:w16se="http://schemas.microsoft.com/office/word/2015/wordml/symex" xmlns:wpg="http://schemas.microsoft.com/office/word/2010/wordprocessingGroup" xmlns:wpi="http://schemas.microsoft.com/office/word/2010/wordprocessingInk" xmlns:wne="http://schemas.microsoft.com/office/word/2006/wordml" xmlns:wps="http://schemas.microsoft.com/office/word/2010/wordprocessingShape" mc:Ignorable="w14 w15 w16se wp14">
+<w:ftr xmlns:wpc="http://schemas.microsoft.com/office/word/2010/wordprocessingCanvas" xmlns:mc="http://schemas.openxmlformats.org/markup-compatibility/2006" xmlns:o="urn:schemas-microsoft-com:office:office" xmlns:r="http://schemas.openxmlformats.org/officeDocument/2006/relationships" xmlns:m="http://schemas.openxmlformats.org/officeDocument/2006/math" xmlns:v="urn:schemas-microsoft-com:vml" xmlns:wp14="http://schemas.microsoft.com/office/word/2010/wordprocessingDrawing" xmlns:wp="http://schemas.openxmlformats.org/drawingml/2006/wordprocessingDrawing" xmlns:w10="urn:schemas-microsoft-com:office:word" xmlns:w="http://schemas.openxmlformats.org/wordprocessingml/2006/main" xmlns:w14="http://schemas.microsoft.com/office/word/2010/wordml" xmlns:w15="http://schemas.microsoft.com/office/word/2012/wordml" xmlns:wpg="http://schemas.microsoft.com/office/word/2010/wordprocessingGroup" xmlns:wpi="http://schemas.microsoft.com/office/word/2010/wordprocessingInk" xmlns:wne="http://schemas.microsoft.com/office/word/2006/wordml" xmlns:wps="http://schemas.microsoft.com/office/word/2010/wordprocessingShape" mc:Ignorable="w14 w15 wp14">
   <w:p>
     <w:pPr>
       <w:pStyle w:val="Footer"/>
@@ -29008,7 +28941,7 @@
         <w:sz w:val="32"/>
         <w:szCs w:val="32"/>
       </w:rPr>
-      <w:t>11</w:t>
+      <w:t>3</w:t>
     </w:r>
     <w:r>
       <w:rPr>
@@ -29091,7 +29024,7 @@
 </file>
 
 <file path=word/footer3.xml><?xml version="1.0" encoding="utf-8"?>
-<w:ftr xmlns:wpc="http://schemas.microsoft.com/office/word/2010/wordprocessingCanvas" xmlns:cx="http://schemas.microsoft.com/office/drawing/2014/chartex" xmlns:cx1="http://schemas.microsoft.com/office/drawing/2015/9/8/chartex" xmlns:mc="http://schemas.openxmlformats.org/markup-compatibility/2006" xmlns:o="urn:schemas-microsoft-com:office:office" xmlns:r="http://schemas.openxmlformats.org/officeDocument/2006/relationships" xmlns:m="http://schemas.openxmlformats.org/officeDocument/2006/math" xmlns:v="urn:schemas-microsoft-com:vml" xmlns:wp14="http://schemas.microsoft.com/office/word/2010/wordprocessingDrawing" xmlns:wp="http://schemas.openxmlformats.org/drawingml/2006/wordprocessingDrawing" xmlns:w10="urn:schemas-microsoft-com:office:word" xmlns:w="http://schemas.openxmlformats.org/wordprocessingml/2006/main" xmlns:w14="http://schemas.microsoft.com/office/word/2010/wordml" xmlns:w15="http://schemas.microsoft.com/office/word/2012/wordml" xmlns:w16se="http://schemas.microsoft.com/office/word/2015/wordml/symex" xmlns:wpg="http://schemas.microsoft.com/office/word/2010/wordprocessingGroup" xmlns:wpi="http://schemas.microsoft.com/office/word/2010/wordprocessingInk" xmlns:wne="http://schemas.microsoft.com/office/word/2006/wordml" xmlns:wps="http://schemas.microsoft.com/office/word/2010/wordprocessingShape" mc:Ignorable="w14 w15 w16se wp14">
+<w:ftr xmlns:wpc="http://schemas.microsoft.com/office/word/2010/wordprocessingCanvas" xmlns:mc="http://schemas.openxmlformats.org/markup-compatibility/2006" xmlns:o="urn:schemas-microsoft-com:office:office" xmlns:r="http://schemas.openxmlformats.org/officeDocument/2006/relationships" xmlns:m="http://schemas.openxmlformats.org/officeDocument/2006/math" xmlns:v="urn:schemas-microsoft-com:vml" xmlns:wp14="http://schemas.microsoft.com/office/word/2010/wordprocessingDrawing" xmlns:wp="http://schemas.openxmlformats.org/drawingml/2006/wordprocessingDrawing" xmlns:w10="urn:schemas-microsoft-com:office:word" xmlns:w="http://schemas.openxmlformats.org/wordprocessingml/2006/main" xmlns:w14="http://schemas.microsoft.com/office/word/2010/wordml" xmlns:w15="http://schemas.microsoft.com/office/word/2012/wordml" xmlns:wpg="http://schemas.microsoft.com/office/word/2010/wordprocessingGroup" xmlns:wpi="http://schemas.microsoft.com/office/word/2010/wordprocessingInk" xmlns:wne="http://schemas.microsoft.com/office/word/2006/wordml" xmlns:wps="http://schemas.microsoft.com/office/word/2010/wordprocessingShape" mc:Ignorable="w14 w15 wp14">
   <w:p>
     <w:pPr>
       <w:pBdr>
@@ -29202,7 +29135,7 @@
 </file>
 
 <file path=word/footnotes.xml><?xml version="1.0" encoding="utf-8"?>
-<w:footnotes xmlns:wpc="http://schemas.microsoft.com/office/word/2010/wordprocessingCanvas" xmlns:cx="http://schemas.microsoft.com/office/drawing/2014/chartex" xmlns:cx1="http://schemas.microsoft.com/office/drawing/2015/9/8/chartex" xmlns:mc="http://schemas.openxmlformats.org/markup-compatibility/2006" xmlns:o="urn:schemas-microsoft-com:office:office" xmlns:r="http://schemas.openxmlformats.org/officeDocument/2006/relationships" xmlns:m="http://schemas.openxmlformats.org/officeDocument/2006/math" xmlns:v="urn:schemas-microsoft-com:vml" xmlns:wp14="http://schemas.microsoft.com/office/word/2010/wordprocessingDrawing" xmlns:wp="http://schemas.openxmlformats.org/drawingml/2006/wordprocessingDrawing" xmlns:w10="urn:schemas-microsoft-com:office:word" xmlns:w="http://schemas.openxmlformats.org/wordprocessingml/2006/main" xmlns:w14="http://schemas.microsoft.com/office/word/2010/wordml" xmlns:w15="http://schemas.microsoft.com/office/word/2012/wordml" xmlns:w16se="http://schemas.microsoft.com/office/word/2015/wordml/symex" xmlns:wpg="http://schemas.microsoft.com/office/word/2010/wordprocessingGroup" xmlns:wpi="http://schemas.microsoft.com/office/word/2010/wordprocessingInk" xmlns:wne="http://schemas.microsoft.com/office/word/2006/wordml" xmlns:wps="http://schemas.microsoft.com/office/word/2010/wordprocessingShape" mc:Ignorable="w14 w15 w16se wp14">
+<w:footnotes xmlns:wpc="http://schemas.microsoft.com/office/word/2010/wordprocessingCanvas" xmlns:mc="http://schemas.openxmlformats.org/markup-compatibility/2006" xmlns:o="urn:schemas-microsoft-com:office:office" xmlns:r="http://schemas.openxmlformats.org/officeDocument/2006/relationships" xmlns:m="http://schemas.openxmlformats.org/officeDocument/2006/math" xmlns:v="urn:schemas-microsoft-com:vml" xmlns:wp14="http://schemas.microsoft.com/office/word/2010/wordprocessingDrawing" xmlns:wp="http://schemas.openxmlformats.org/drawingml/2006/wordprocessingDrawing" xmlns:w10="urn:schemas-microsoft-com:office:word" xmlns:w="http://schemas.openxmlformats.org/wordprocessingml/2006/main" xmlns:w14="http://schemas.microsoft.com/office/word/2010/wordml" xmlns:w15="http://schemas.microsoft.com/office/word/2012/wordml" xmlns:wpg="http://schemas.microsoft.com/office/word/2010/wordprocessingGroup" xmlns:wpi="http://schemas.microsoft.com/office/word/2010/wordprocessingInk" xmlns:wne="http://schemas.microsoft.com/office/word/2006/wordml" xmlns:wps="http://schemas.microsoft.com/office/word/2010/wordprocessingShape" mc:Ignorable="w14 w15 wp14">
   <w:footnote w:type="separator" w:id="-1">
     <w:p>
       <w:pPr>
@@ -29227,7 +29160,7 @@
 </file>
 
 <file path=word/header1.xml><?xml version="1.0" encoding="utf-8"?>
-<w:hdr xmlns:wpc="http://schemas.microsoft.com/office/word/2010/wordprocessingCanvas" xmlns:cx="http://schemas.microsoft.com/office/drawing/2014/chartex" xmlns:cx1="http://schemas.microsoft.com/office/drawing/2015/9/8/chartex" xmlns:mc="http://schemas.openxmlformats.org/markup-compatibility/2006" xmlns:o="urn:schemas-microsoft-com:office:office" xmlns:r="http://schemas.openxmlformats.org/officeDocument/2006/relationships" xmlns:m="http://schemas.openxmlformats.org/officeDocument/2006/math" xmlns:v="urn:schemas-microsoft-com:vml" xmlns:wp14="http://schemas.microsoft.com/office/word/2010/wordprocessingDrawing" xmlns:wp="http://schemas.openxmlformats.org/drawingml/2006/wordprocessingDrawing" xmlns:w10="urn:schemas-microsoft-com:office:word" xmlns:w="http://schemas.openxmlformats.org/wordprocessingml/2006/main" xmlns:w14="http://schemas.microsoft.com/office/word/2010/wordml" xmlns:w15="http://schemas.microsoft.com/office/word/2012/wordml" xmlns:w16se="http://schemas.microsoft.com/office/word/2015/wordml/symex" xmlns:wpg="http://schemas.microsoft.com/office/word/2010/wordprocessingGroup" xmlns:wpi="http://schemas.microsoft.com/office/word/2010/wordprocessingInk" xmlns:wne="http://schemas.microsoft.com/office/word/2006/wordml" xmlns:wps="http://schemas.microsoft.com/office/word/2010/wordprocessingShape" mc:Ignorable="w14 w15 w16se wp14">
+<w:hdr xmlns:wpc="http://schemas.microsoft.com/office/word/2010/wordprocessingCanvas" xmlns:mc="http://schemas.openxmlformats.org/markup-compatibility/2006" xmlns:o="urn:schemas-microsoft-com:office:office" xmlns:r="http://schemas.openxmlformats.org/officeDocument/2006/relationships" xmlns:m="http://schemas.openxmlformats.org/officeDocument/2006/math" xmlns:v="urn:schemas-microsoft-com:vml" xmlns:wp14="http://schemas.microsoft.com/office/word/2010/wordprocessingDrawing" xmlns:wp="http://schemas.openxmlformats.org/drawingml/2006/wordprocessingDrawing" xmlns:w10="urn:schemas-microsoft-com:office:word" xmlns:w="http://schemas.openxmlformats.org/wordprocessingml/2006/main" xmlns:w14="http://schemas.microsoft.com/office/word/2010/wordml" xmlns:w15="http://schemas.microsoft.com/office/word/2012/wordml" xmlns:wpg="http://schemas.microsoft.com/office/word/2010/wordprocessingGroup" xmlns:wpi="http://schemas.microsoft.com/office/word/2010/wordprocessingInk" xmlns:wne="http://schemas.microsoft.com/office/word/2006/wordml" xmlns:wps="http://schemas.microsoft.com/office/word/2010/wordprocessingShape" mc:Ignorable="w14 w15 wp14">
   <w:p>
     <w:pPr>
       <w:pStyle w:val="Header"/>
@@ -29248,7 +29181,7 @@
 </file>
 
 <file path=word/header2.xml><?xml version="1.0" encoding="utf-8"?>
-<w:hdr xmlns:wpc="http://schemas.microsoft.com/office/word/2010/wordprocessingCanvas" xmlns:cx="http://schemas.microsoft.com/office/drawing/2014/chartex" xmlns:cx1="http://schemas.microsoft.com/office/drawing/2015/9/8/chartex" xmlns:mc="http://schemas.openxmlformats.org/markup-compatibility/2006" xmlns:o="urn:schemas-microsoft-com:office:office" xmlns:r="http://schemas.openxmlformats.org/officeDocument/2006/relationships" xmlns:m="http://schemas.openxmlformats.org/officeDocument/2006/math" xmlns:v="urn:schemas-microsoft-com:vml" xmlns:wp14="http://schemas.microsoft.com/office/word/2010/wordprocessingDrawing" xmlns:wp="http://schemas.openxmlformats.org/drawingml/2006/wordprocessingDrawing" xmlns:w10="urn:schemas-microsoft-com:office:word" xmlns:w="http://schemas.openxmlformats.org/wordprocessingml/2006/main" xmlns:w14="http://schemas.microsoft.com/office/word/2010/wordml" xmlns:w15="http://schemas.microsoft.com/office/word/2012/wordml" xmlns:w16se="http://schemas.microsoft.com/office/word/2015/wordml/symex" xmlns:wpg="http://schemas.microsoft.com/office/word/2010/wordprocessingGroup" xmlns:wpi="http://schemas.microsoft.com/office/word/2010/wordprocessingInk" xmlns:wne="http://schemas.microsoft.com/office/word/2006/wordml" xmlns:wps="http://schemas.microsoft.com/office/word/2010/wordprocessingShape" mc:Ignorable="w14 w15 w16se wp14">
+<w:hdr xmlns:wpc="http://schemas.microsoft.com/office/word/2010/wordprocessingCanvas" xmlns:mc="http://schemas.openxmlformats.org/markup-compatibility/2006" xmlns:o="urn:schemas-microsoft-com:office:office" xmlns:r="http://schemas.openxmlformats.org/officeDocument/2006/relationships" xmlns:m="http://schemas.openxmlformats.org/officeDocument/2006/math" xmlns:v="urn:schemas-microsoft-com:vml" xmlns:wp14="http://schemas.microsoft.com/office/word/2010/wordprocessingDrawing" xmlns:wp="http://schemas.openxmlformats.org/drawingml/2006/wordprocessingDrawing" xmlns:w10="urn:schemas-microsoft-com:office:word" xmlns:w="http://schemas.openxmlformats.org/wordprocessingml/2006/main" xmlns:w14="http://schemas.microsoft.com/office/word/2010/wordml" xmlns:w15="http://schemas.microsoft.com/office/word/2012/wordml" xmlns:wpg="http://schemas.microsoft.com/office/word/2010/wordprocessingGroup" xmlns:wpi="http://schemas.microsoft.com/office/word/2010/wordprocessingInk" xmlns:wne="http://schemas.microsoft.com/office/word/2006/wordml" xmlns:wps="http://schemas.microsoft.com/office/word/2010/wordprocessingShape" mc:Ignorable="w14 w15 wp14">
   <w:p>
     <w:pPr>
       <w:widowControl w:val="0"/>
@@ -29312,7 +29245,7 @@
 </file>
 
 <file path=word/header3.xml><?xml version="1.0" encoding="utf-8"?>
-<w:hdr xmlns:wpc="http://schemas.microsoft.com/office/word/2010/wordprocessingCanvas" xmlns:cx="http://schemas.microsoft.com/office/drawing/2014/chartex" xmlns:cx1="http://schemas.microsoft.com/office/drawing/2015/9/8/chartex" xmlns:mc="http://schemas.openxmlformats.org/markup-compatibility/2006" xmlns:o="urn:schemas-microsoft-com:office:office" xmlns:r="http://schemas.openxmlformats.org/officeDocument/2006/relationships" xmlns:m="http://schemas.openxmlformats.org/officeDocument/2006/math" xmlns:v="urn:schemas-microsoft-com:vml" xmlns:wp14="http://schemas.microsoft.com/office/word/2010/wordprocessingDrawing" xmlns:wp="http://schemas.openxmlformats.org/drawingml/2006/wordprocessingDrawing" xmlns:w10="urn:schemas-microsoft-com:office:word" xmlns:w="http://schemas.openxmlformats.org/wordprocessingml/2006/main" xmlns:w14="http://schemas.microsoft.com/office/word/2010/wordml" xmlns:w15="http://schemas.microsoft.com/office/word/2012/wordml" xmlns:w16se="http://schemas.microsoft.com/office/word/2015/wordml/symex" xmlns:wpg="http://schemas.microsoft.com/office/word/2010/wordprocessingGroup" xmlns:wpi="http://schemas.microsoft.com/office/word/2010/wordprocessingInk" xmlns:wne="http://schemas.microsoft.com/office/word/2006/wordml" xmlns:wps="http://schemas.microsoft.com/office/word/2010/wordprocessingShape" mc:Ignorable="w14 w15 w16se wp14">
+<w:hdr xmlns:wpc="http://schemas.microsoft.com/office/word/2010/wordprocessingCanvas" xmlns:mc="http://schemas.openxmlformats.org/markup-compatibility/2006" xmlns:o="urn:schemas-microsoft-com:office:office" xmlns:r="http://schemas.openxmlformats.org/officeDocument/2006/relationships" xmlns:m="http://schemas.openxmlformats.org/officeDocument/2006/math" xmlns:v="urn:schemas-microsoft-com:vml" xmlns:wp14="http://schemas.microsoft.com/office/word/2010/wordprocessingDrawing" xmlns:wp="http://schemas.openxmlformats.org/drawingml/2006/wordprocessingDrawing" xmlns:w10="urn:schemas-microsoft-com:office:word" xmlns:w="http://schemas.openxmlformats.org/wordprocessingml/2006/main" xmlns:w14="http://schemas.microsoft.com/office/word/2010/wordml" xmlns:w15="http://schemas.microsoft.com/office/word/2012/wordml" xmlns:wpg="http://schemas.microsoft.com/office/word/2010/wordprocessingGroup" xmlns:wpi="http://schemas.microsoft.com/office/word/2010/wordprocessingInk" xmlns:wne="http://schemas.microsoft.com/office/word/2006/wordml" xmlns:wps="http://schemas.microsoft.com/office/word/2010/wordprocessingShape" mc:Ignorable="w14 w15 wp14">
   <w:p>
     <w:pPr>
       <w:pStyle w:val="Header"/>
@@ -29333,7 +29266,7 @@
 </file>
 
 <file path=word/header4.xml><?xml version="1.0" encoding="utf-8"?>
-<w:hdr xmlns:wpc="http://schemas.microsoft.com/office/word/2010/wordprocessingCanvas" xmlns:cx="http://schemas.microsoft.com/office/drawing/2014/chartex" xmlns:cx1="http://schemas.microsoft.com/office/drawing/2015/9/8/chartex" xmlns:mc="http://schemas.openxmlformats.org/markup-compatibility/2006" xmlns:o="urn:schemas-microsoft-com:office:office" xmlns:r="http://schemas.openxmlformats.org/officeDocument/2006/relationships" xmlns:m="http://schemas.openxmlformats.org/officeDocument/2006/math" xmlns:v="urn:schemas-microsoft-com:vml" xmlns:wp14="http://schemas.microsoft.com/office/word/2010/wordprocessingDrawing" xmlns:wp="http://schemas.openxmlformats.org/drawingml/2006/wordprocessingDrawing" xmlns:w10="urn:schemas-microsoft-com:office:word" xmlns:w="http://schemas.openxmlformats.org/wordprocessingml/2006/main" xmlns:w14="http://schemas.microsoft.com/office/word/2010/wordml" xmlns:w15="http://schemas.microsoft.com/office/word/2012/wordml" xmlns:w16se="http://schemas.microsoft.com/office/word/2015/wordml/symex" xmlns:wpg="http://schemas.microsoft.com/office/word/2010/wordprocessingGroup" xmlns:wpi="http://schemas.microsoft.com/office/word/2010/wordprocessingInk" xmlns:wne="http://schemas.microsoft.com/office/word/2006/wordml" xmlns:wps="http://schemas.microsoft.com/office/word/2010/wordprocessingShape" mc:Ignorable="w14 w15 w16se wp14">
+<w:hdr xmlns:wpc="http://schemas.microsoft.com/office/word/2010/wordprocessingCanvas" xmlns:mc="http://schemas.openxmlformats.org/markup-compatibility/2006" xmlns:o="urn:schemas-microsoft-com:office:office" xmlns:r="http://schemas.openxmlformats.org/officeDocument/2006/relationships" xmlns:m="http://schemas.openxmlformats.org/officeDocument/2006/math" xmlns:v="urn:schemas-microsoft-com:vml" xmlns:wp14="http://schemas.microsoft.com/office/word/2010/wordprocessingDrawing" xmlns:wp="http://schemas.openxmlformats.org/drawingml/2006/wordprocessingDrawing" xmlns:w10="urn:schemas-microsoft-com:office:word" xmlns:w="http://schemas.openxmlformats.org/wordprocessingml/2006/main" xmlns:w14="http://schemas.microsoft.com/office/word/2010/wordml" xmlns:w15="http://schemas.microsoft.com/office/word/2012/wordml" xmlns:wpg="http://schemas.microsoft.com/office/word/2010/wordprocessingGroup" xmlns:wpi="http://schemas.microsoft.com/office/word/2010/wordprocessingInk" xmlns:wne="http://schemas.microsoft.com/office/word/2006/wordml" xmlns:wps="http://schemas.microsoft.com/office/word/2010/wordprocessingShape" mc:Ignorable="w14 w15 wp14">
   <w:p>
     <w:pPr>
       <w:widowControl w:val="0"/>
@@ -29397,7 +29330,7 @@
 </file>
 
 <file path=word/header5.xml><?xml version="1.0" encoding="utf-8"?>
-<w:hdr xmlns:wpc="http://schemas.microsoft.com/office/word/2010/wordprocessingCanvas" xmlns:cx="http://schemas.microsoft.com/office/drawing/2014/chartex" xmlns:cx1="http://schemas.microsoft.com/office/drawing/2015/9/8/chartex" xmlns:mc="http://schemas.openxmlformats.org/markup-compatibility/2006" xmlns:o="urn:schemas-microsoft-com:office:office" xmlns:r="http://schemas.openxmlformats.org/officeDocument/2006/relationships" xmlns:m="http://schemas.openxmlformats.org/officeDocument/2006/math" xmlns:v="urn:schemas-microsoft-com:vml" xmlns:wp14="http://schemas.microsoft.com/office/word/2010/wordprocessingDrawing" xmlns:wp="http://schemas.openxmlformats.org/drawingml/2006/wordprocessingDrawing" xmlns:w10="urn:schemas-microsoft-com:office:word" xmlns:w="http://schemas.openxmlformats.org/wordprocessingml/2006/main" xmlns:w14="http://schemas.microsoft.com/office/word/2010/wordml" xmlns:w15="http://schemas.microsoft.com/office/word/2012/wordml" xmlns:w16se="http://schemas.microsoft.com/office/word/2015/wordml/symex" xmlns:wpg="http://schemas.microsoft.com/office/word/2010/wordprocessingGroup" xmlns:wpi="http://schemas.microsoft.com/office/word/2010/wordprocessingInk" xmlns:wne="http://schemas.microsoft.com/office/word/2006/wordml" xmlns:wps="http://schemas.microsoft.com/office/word/2010/wordprocessingShape" mc:Ignorable="w14 w15 w16se wp14">
+<w:hdr xmlns:wpc="http://schemas.microsoft.com/office/word/2010/wordprocessingCanvas" xmlns:mc="http://schemas.openxmlformats.org/markup-compatibility/2006" xmlns:o="urn:schemas-microsoft-com:office:office" xmlns:r="http://schemas.openxmlformats.org/officeDocument/2006/relationships" xmlns:m="http://schemas.openxmlformats.org/officeDocument/2006/math" xmlns:v="urn:schemas-microsoft-com:vml" xmlns:wp14="http://schemas.microsoft.com/office/word/2010/wordprocessingDrawing" xmlns:wp="http://schemas.openxmlformats.org/drawingml/2006/wordprocessingDrawing" xmlns:w10="urn:schemas-microsoft-com:office:word" xmlns:w="http://schemas.openxmlformats.org/wordprocessingml/2006/main" xmlns:w14="http://schemas.microsoft.com/office/word/2010/wordml" xmlns:w15="http://schemas.microsoft.com/office/word/2012/wordml" xmlns:wpg="http://schemas.microsoft.com/office/word/2010/wordprocessingGroup" xmlns:wpi="http://schemas.microsoft.com/office/word/2010/wordprocessingInk" xmlns:wne="http://schemas.microsoft.com/office/word/2006/wordml" xmlns:wps="http://schemas.microsoft.com/office/word/2010/wordprocessingShape" mc:Ignorable="w14 w15 wp14">
   <w:p>
     <w:pPr>
       <w:widowControl w:val="0"/>
@@ -29461,7 +29394,7 @@
 </file>
 
 <file path=word/styles.xml><?xml version="1.0" encoding="utf-8"?>
-<w:styles xmlns:mc="http://schemas.openxmlformats.org/markup-compatibility/2006" xmlns:r="http://schemas.openxmlformats.org/officeDocument/2006/relationships" xmlns:w="http://schemas.openxmlformats.org/wordprocessingml/2006/main" xmlns:w14="http://schemas.microsoft.com/office/word/2010/wordml" xmlns:w15="http://schemas.microsoft.com/office/word/2012/wordml" xmlns:w16se="http://schemas.microsoft.com/office/word/2015/wordml/symex" mc:Ignorable="w14 w15 w16se">
+<w:styles xmlns:mc="http://schemas.openxmlformats.org/markup-compatibility/2006" xmlns:r="http://schemas.openxmlformats.org/officeDocument/2006/relationships" xmlns:w="http://schemas.openxmlformats.org/wordprocessingml/2006/main" xmlns:w14="http://schemas.microsoft.com/office/word/2010/wordml" xmlns:w15="http://schemas.microsoft.com/office/word/2012/wordml" mc:Ignorable="w14 w15">
   <w:docDefaults>
     <w:rPrDefault>
       <w:rPr>
@@ -29583,13 +29516,57 @@
     <w:lsdException w:name="HTML Sample" w:semiHidden="1" w:unhideWhenUsed="1"/>
     <w:lsdException w:name="HTML Typewriter" w:semiHidden="1" w:unhideWhenUsed="1"/>
     <w:lsdException w:name="HTML Variable" w:semiHidden="1" w:unhideWhenUsed="1"/>
+    <w:lsdException w:name="Normal Table" w:semiHidden="1" w:unhideWhenUsed="1"/>
     <w:lsdException w:name="annotation subject" w:semiHidden="1" w:unhideWhenUsed="1"/>
     <w:lsdException w:name="No List" w:semiHidden="1" w:unhideWhenUsed="1"/>
     <w:lsdException w:name="Outline List 1" w:semiHidden="1" w:unhideWhenUsed="1"/>
     <w:lsdException w:name="Outline List 2" w:semiHidden="1" w:unhideWhenUsed="1"/>
     <w:lsdException w:name="Outline List 3" w:semiHidden="1" w:unhideWhenUsed="1"/>
+    <w:lsdException w:name="Table Simple 1" w:semiHidden="1" w:unhideWhenUsed="1"/>
+    <w:lsdException w:name="Table Simple 2" w:semiHidden="1" w:unhideWhenUsed="1"/>
+    <w:lsdException w:name="Table Simple 3" w:semiHidden="1" w:unhideWhenUsed="1"/>
+    <w:lsdException w:name="Table Classic 1" w:semiHidden="1" w:unhideWhenUsed="1"/>
+    <w:lsdException w:name="Table Classic 2" w:semiHidden="1" w:unhideWhenUsed="1"/>
+    <w:lsdException w:name="Table Classic 3" w:semiHidden="1" w:unhideWhenUsed="1"/>
+    <w:lsdException w:name="Table Classic 4" w:semiHidden="1" w:unhideWhenUsed="1"/>
+    <w:lsdException w:name="Table Colorful 1" w:semiHidden="1" w:unhideWhenUsed="1"/>
+    <w:lsdException w:name="Table Colorful 2" w:semiHidden="1" w:unhideWhenUsed="1"/>
+    <w:lsdException w:name="Table Colorful 3" w:semiHidden="1" w:unhideWhenUsed="1"/>
+    <w:lsdException w:name="Table Columns 1" w:semiHidden="1" w:unhideWhenUsed="1"/>
+    <w:lsdException w:name="Table Columns 2" w:semiHidden="1" w:unhideWhenUsed="1"/>
+    <w:lsdException w:name="Table Columns 3" w:semiHidden="1" w:unhideWhenUsed="1"/>
+    <w:lsdException w:name="Table Columns 4" w:semiHidden="1" w:unhideWhenUsed="1"/>
+    <w:lsdException w:name="Table Columns 5" w:semiHidden="1" w:unhideWhenUsed="1"/>
+    <w:lsdException w:name="Table Grid 1" w:semiHidden="1" w:unhideWhenUsed="1"/>
+    <w:lsdException w:name="Table Grid 2" w:semiHidden="1" w:unhideWhenUsed="1"/>
+    <w:lsdException w:name="Table Grid 3" w:semiHidden="1" w:unhideWhenUsed="1"/>
+    <w:lsdException w:name="Table Grid 4" w:semiHidden="1" w:unhideWhenUsed="1"/>
+    <w:lsdException w:name="Table Grid 5" w:semiHidden="1" w:unhideWhenUsed="1"/>
+    <w:lsdException w:name="Table Grid 6" w:semiHidden="1" w:unhideWhenUsed="1"/>
+    <w:lsdException w:name="Table Grid 7" w:semiHidden="1" w:unhideWhenUsed="1"/>
+    <w:lsdException w:name="Table Grid 8" w:semiHidden="1" w:unhideWhenUsed="1"/>
+    <w:lsdException w:name="Table List 1" w:semiHidden="1" w:unhideWhenUsed="1"/>
+    <w:lsdException w:name="Table List 2" w:semiHidden="1" w:unhideWhenUsed="1"/>
+    <w:lsdException w:name="Table List 3" w:semiHidden="1" w:unhideWhenUsed="1"/>
+    <w:lsdException w:name="Table List 4" w:semiHidden="1" w:unhideWhenUsed="1"/>
+    <w:lsdException w:name="Table List 5" w:semiHidden="1" w:unhideWhenUsed="1"/>
+    <w:lsdException w:name="Table List 6" w:semiHidden="1" w:unhideWhenUsed="1"/>
+    <w:lsdException w:name="Table List 7" w:semiHidden="1" w:unhideWhenUsed="1"/>
+    <w:lsdException w:name="Table List 8" w:semiHidden="1" w:unhideWhenUsed="1"/>
+    <w:lsdException w:name="Table 3D effects 1" w:semiHidden="1" w:unhideWhenUsed="1"/>
+    <w:lsdException w:name="Table 3D effects 2" w:semiHidden="1" w:unhideWhenUsed="1"/>
+    <w:lsdException w:name="Table 3D effects 3" w:semiHidden="1" w:unhideWhenUsed="1"/>
+    <w:lsdException w:name="Table Contemporary" w:semiHidden="1" w:unhideWhenUsed="1"/>
+    <w:lsdException w:name="Table Elegant" w:semiHidden="1" w:unhideWhenUsed="1"/>
+    <w:lsdException w:name="Table Professional" w:semiHidden="1" w:unhideWhenUsed="1"/>
+    <w:lsdException w:name="Table Subtle 1" w:semiHidden="1" w:unhideWhenUsed="1"/>
+    <w:lsdException w:name="Table Subtle 2" w:semiHidden="1" w:unhideWhenUsed="1"/>
+    <w:lsdException w:name="Table Web 1" w:semiHidden="1" w:unhideWhenUsed="1"/>
+    <w:lsdException w:name="Table Web 2" w:semiHidden="1" w:unhideWhenUsed="1"/>
+    <w:lsdException w:name="Table Web 3" w:semiHidden="1" w:unhideWhenUsed="1"/>
     <w:lsdException w:name="Balloon Text" w:semiHidden="1" w:unhideWhenUsed="1"/>
     <w:lsdException w:name="Table Grid" w:uiPriority="39"/>
+    <w:lsdException w:name="Table Theme" w:semiHidden="1" w:unhideWhenUsed="1"/>
     <w:lsdException w:name="Placeholder Text" w:semiHidden="1"/>
     <w:lsdException w:name="No Spacing" w:uiPriority="1" w:qFormat="1"/>
     <w:lsdException w:name="Light Shading" w:uiPriority="60"/>

</xml_diff>